<commit_message>
geração dos end poit para os relatorios
</commit_message>
<xml_diff>
--- a/documentacao/requisição.docx
+++ b/documentacao/requisição.docx
@@ -4668,6 +4668,22 @@
           </w:p>
           <w:p>
             <w:r>
+              <w:t xml:space="preserve">        </w:t>
+            </w:r>
+            <w:r>
+              <w:t>"</w:t>
+            </w:r>
+            <w:proofErr w:type="spellStart"/>
+            <w:r>
+              <w:t>idVeiculo</w:t>
+            </w:r>
+            <w:proofErr w:type="spellEnd"/>
+            <w:r>
+              <w:t>": 1,</w:t>
+            </w:r>
+          </w:p>
+          <w:p>
+            <w:r>
               <w:t>        "</w:t>
             </w:r>
             <w:proofErr w:type="spellStart"/>
@@ -4785,7 +4801,6 @@
                 <w:i/>
                 <w:iCs/>
               </w:rPr>
-              <w:lastRenderedPageBreak/>
               <w:t>http://127.0.0.1:8080/api/manutencao/</w:t>
             </w:r>
             <w:r>
@@ -5223,6 +5238,3562 @@
             <w:proofErr w:type="spellStart"/>
             <w:r>
               <w:t>idTipoManutencao</w:t>
+            </w:r>
+            <w:proofErr w:type="spellEnd"/>
+            <w:r>
+              <w:t>": </w:t>
+            </w:r>
+            <w:proofErr w:type="spellStart"/>
+            <w:r>
+              <w:rPr>
+                <w:b/>
+                <w:bCs/>
+              </w:rPr>
+              <w:t>null</w:t>
+            </w:r>
+            <w:proofErr w:type="spellEnd"/>
+            <w:r>
+              <w:t>,</w:t>
+            </w:r>
+          </w:p>
+          <w:p>
+            <w:r>
+              <w:t>        "</w:t>
+            </w:r>
+            <w:proofErr w:type="spellStart"/>
+            <w:r>
+              <w:t>idUsuario</w:t>
+            </w:r>
+            <w:proofErr w:type="spellEnd"/>
+            <w:r>
+              <w:t>": </w:t>
+            </w:r>
+            <w:proofErr w:type="spellStart"/>
+            <w:r>
+              <w:rPr>
+                <w:b/>
+                <w:bCs/>
+              </w:rPr>
+              <w:t>null</w:t>
+            </w:r>
+            <w:proofErr w:type="spellEnd"/>
+          </w:p>
+          <w:p>
+            <w:r>
+              <w:t>    }</w:t>
+            </w:r>
+          </w:p>
+          <w:p>
+            <w:r>
+              <w:t>]</w:t>
+            </w:r>
+          </w:p>
+          <w:p>
+            <w:pPr>
+              <w:rPr>
+                <w:u w:val="single"/>
+              </w:rPr>
+            </w:pPr>
+          </w:p>
+        </w:tc>
+      </w:tr>
+    </w:tbl>
+    <w:p/>
+    <w:p/>
+    <w:p/>
+    <w:p/>
+    <w:tbl>
+      <w:tblPr>
+        <w:tblStyle w:val="Tabelacomgrade"/>
+        <w:tblW w:w="0" w:type="auto"/>
+        <w:tblLook w:val="04A0" w:firstRow="1" w:lastRow="0" w:firstColumn="1" w:lastColumn="0" w:noHBand="0" w:noVBand="1"/>
+      </w:tblPr>
+      <w:tblGrid>
+        <w:gridCol w:w="8494"/>
+      </w:tblGrid>
+      <w:tr>
+        <w:tc>
+          <w:tcPr>
+            <w:tcW w:w="8494" w:type="dxa"/>
+          </w:tcPr>
+          <w:p>
+            <w:r>
+              <w:lastRenderedPageBreak/>
+              <w:t>Lista todas as manutenções programadas de um determinado veículo em um período</w:t>
+            </w:r>
+          </w:p>
+        </w:tc>
+      </w:tr>
+      <w:tr>
+        <w:tc>
+          <w:tcPr>
+            <w:tcW w:w="8494" w:type="dxa"/>
+          </w:tcPr>
+          <w:p>
+            <w:r>
+              <w:t>http://127.0.0.1:8080/api/manutencao/programada/search/idveiculo/periodo</w:t>
+            </w:r>
+            <w:r>
+              <w:t xml:space="preserve"> </w:t>
+            </w:r>
+            <w:r>
+              <w:t>/{</w:t>
+            </w:r>
+            <w:proofErr w:type="spellStart"/>
+            <w:r>
+              <w:t>idveiculo</w:t>
+            </w:r>
+            <w:proofErr w:type="spellEnd"/>
+            <w:r>
+              <w:t>}</w:t>
+            </w:r>
+            <w:r>
+              <w:t>/</w:t>
+            </w:r>
+            <w:r>
+              <w:t>{</w:t>
+            </w:r>
+            <w:proofErr w:type="spellStart"/>
+            <w:r>
+              <w:t>datainicial</w:t>
+            </w:r>
+            <w:proofErr w:type="spellEnd"/>
+            <w:r>
+              <w:t>}</w:t>
+            </w:r>
+            <w:r>
+              <w:t>/</w:t>
+            </w:r>
+            <w:r>
+              <w:t>{</w:t>
+            </w:r>
+            <w:proofErr w:type="spellStart"/>
+            <w:r>
+              <w:t>datafinal</w:t>
+            </w:r>
+            <w:proofErr w:type="spellEnd"/>
+            <w:r>
+              <w:t>}</w:t>
+            </w:r>
+          </w:p>
+        </w:tc>
+      </w:tr>
+      <w:tr>
+        <w:tc>
+          <w:tcPr>
+            <w:tcW w:w="8494" w:type="dxa"/>
+          </w:tcPr>
+          <w:p>
+            <w:r>
+              <w:rPr>
+                <w:b/>
+                <w:bCs/>
+              </w:rPr>
+              <w:t>Exemplo</w:t>
+            </w:r>
+            <w:r>
+              <w:t xml:space="preserve">: </w:t>
+            </w:r>
+            <w:r>
+              <w:rPr>
+                <w:b/>
+                <w:bCs/>
+              </w:rPr>
+              <w:t>http://127.0.0.1:8080/api/manutencao/programada/search/idveiculo/periodo/1/2024-01-01/2024-12-31</w:t>
+            </w:r>
+          </w:p>
+        </w:tc>
+      </w:tr>
+      <w:tr>
+        <w:tc>
+          <w:tcPr>
+            <w:tcW w:w="8494" w:type="dxa"/>
+          </w:tcPr>
+          <w:p>
+            <w:r>
+              <w:rPr>
+                <w:b/>
+                <w:bCs/>
+              </w:rPr>
+              <w:t>Método HTTP:</w:t>
+            </w:r>
+            <w:r>
+              <w:t> </w:t>
+            </w:r>
+            <w:r>
+              <w:t>GET</w:t>
+            </w:r>
+          </w:p>
+        </w:tc>
+      </w:tr>
+      <w:tr>
+        <w:tc>
+          <w:tcPr>
+            <w:tcW w:w="8494" w:type="dxa"/>
+          </w:tcPr>
+          <w:p>
+            <w:r>
+              <w:rPr>
+                <w:b/>
+                <w:bCs/>
+              </w:rPr>
+              <w:t>Formato de Dados:</w:t>
+            </w:r>
+            <w:r>
+              <w:t> JSON</w:t>
+            </w:r>
+          </w:p>
+        </w:tc>
+      </w:tr>
+      <w:tr>
+        <w:tc>
+          <w:tcPr>
+            <w:tcW w:w="8494" w:type="dxa"/>
+          </w:tcPr>
+          <w:p>
+            <w:r>
+              <w:t xml:space="preserve">Retorno: </w:t>
+            </w:r>
+          </w:p>
+          <w:p>
+            <w:r>
+              <w:t>[</w:t>
+            </w:r>
+          </w:p>
+          <w:p>
+            <w:r>
+              <w:t>    {</w:t>
+            </w:r>
+          </w:p>
+          <w:p>
+            <w:r>
+              <w:t>        "id": 3,</w:t>
+            </w:r>
+          </w:p>
+          <w:p>
+            <w:r>
+              <w:t>        "</w:t>
+            </w:r>
+            <w:proofErr w:type="spellStart"/>
+            <w:r>
+              <w:t>idVeiculo</w:t>
+            </w:r>
+            <w:proofErr w:type="spellEnd"/>
+            <w:r>
+              <w:t>": 1,</w:t>
+            </w:r>
+          </w:p>
+          <w:p>
+            <w:r>
+              <w:t>        "</w:t>
+            </w:r>
+            <w:proofErr w:type="spellStart"/>
+            <w:r>
+              <w:t>dataManutencao</w:t>
+            </w:r>
+            <w:proofErr w:type="spellEnd"/>
+            <w:r>
+              <w:t>": "2024-10-26",</w:t>
+            </w:r>
+          </w:p>
+          <w:p>
+            <w:r>
+              <w:t>        "</w:t>
+            </w:r>
+            <w:proofErr w:type="spellStart"/>
+            <w:r>
+              <w:t>dataFeitoManutencao</w:t>
+            </w:r>
+            <w:proofErr w:type="spellEnd"/>
+            <w:r>
+              <w:t>": "2024-10-24",</w:t>
+            </w:r>
+          </w:p>
+          <w:p>
+            <w:r>
+              <w:t>        "</w:t>
+            </w:r>
+            <w:proofErr w:type="spellStart"/>
+            <w:r>
+              <w:t>kmManutencao</w:t>
+            </w:r>
+            <w:proofErr w:type="spellEnd"/>
+            <w:r>
+              <w:t>": 85632,</w:t>
+            </w:r>
+          </w:p>
+          <w:p>
+            <w:r>
+              <w:t>        "</w:t>
+            </w:r>
+            <w:proofErr w:type="spellStart"/>
+            <w:r>
+              <w:t>kmFeitoManutencao</w:t>
+            </w:r>
+            <w:proofErr w:type="spellEnd"/>
+            <w:r>
+              <w:t>": 88600,</w:t>
+            </w:r>
+          </w:p>
+          <w:p>
+            <w:r>
+              <w:t>        "</w:t>
+            </w:r>
+            <w:proofErr w:type="spellStart"/>
+            <w:r>
+              <w:t>manutencaoOk</w:t>
+            </w:r>
+            <w:proofErr w:type="spellEnd"/>
+            <w:r>
+              <w:t>": </w:t>
+            </w:r>
+            <w:proofErr w:type="spellStart"/>
+            <w:r>
+              <w:rPr>
+                <w:b/>
+                <w:bCs/>
+              </w:rPr>
+              <w:t>true</w:t>
+            </w:r>
+            <w:proofErr w:type="spellEnd"/>
+            <w:r>
+              <w:t>,</w:t>
+            </w:r>
+          </w:p>
+          <w:p>
+            <w:r>
+              <w:t>        "placa": "ABC1234",</w:t>
+            </w:r>
+          </w:p>
+          <w:p>
+            <w:r>
+              <w:t>        "</w:t>
+            </w:r>
+            <w:proofErr w:type="spellStart"/>
+            <w:r>
+              <w:t>kmAtual</w:t>
+            </w:r>
+            <w:proofErr w:type="spellEnd"/>
+            <w:r>
+              <w:t>": 10365,</w:t>
+            </w:r>
+          </w:p>
+          <w:p>
+            <w:r>
+              <w:t>        "modelo": "HONDA CG 125 S",</w:t>
+            </w:r>
+          </w:p>
+          <w:p>
+            <w:r>
+              <w:t>        "</w:t>
+            </w:r>
+            <w:proofErr w:type="spellStart"/>
+            <w:r>
+              <w:t>statusVeiculo</w:t>
+            </w:r>
+            <w:proofErr w:type="spellEnd"/>
+            <w:r>
+              <w:t>": "</w:t>
+            </w:r>
+            <w:proofErr w:type="spellStart"/>
+            <w:r>
+              <w:t>Disponivel</w:t>
+            </w:r>
+            <w:proofErr w:type="spellEnd"/>
+            <w:r>
+              <w:t>",</w:t>
+            </w:r>
+          </w:p>
+          <w:p>
+            <w:r>
+              <w:t>        "</w:t>
+            </w:r>
+            <w:proofErr w:type="spellStart"/>
+            <w:r>
+              <w:t>descricaoManutencao</w:t>
+            </w:r>
+            <w:proofErr w:type="spellEnd"/>
+            <w:r>
+              <w:t>": "TROCA DE VELA 01"</w:t>
+            </w:r>
+          </w:p>
+          <w:p>
+            <w:r>
+              <w:t>    },</w:t>
+            </w:r>
+          </w:p>
+          <w:p>
+            <w:r>
+              <w:t>    {</w:t>
+            </w:r>
+          </w:p>
+          <w:p>
+            <w:r>
+              <w:t>        "id": 4,</w:t>
+            </w:r>
+          </w:p>
+          <w:p>
+            <w:r>
+              <w:t>        "</w:t>
+            </w:r>
+            <w:proofErr w:type="spellStart"/>
+            <w:r>
+              <w:t>idVeiculo</w:t>
+            </w:r>
+            <w:proofErr w:type="spellEnd"/>
+            <w:r>
+              <w:t>": 1,</w:t>
+            </w:r>
+          </w:p>
+          <w:p>
+            <w:r>
+              <w:t>        "</w:t>
+            </w:r>
+            <w:proofErr w:type="spellStart"/>
+            <w:r>
+              <w:t>dataManutencao</w:t>
+            </w:r>
+            <w:proofErr w:type="spellEnd"/>
+            <w:r>
+              <w:t>": "2024-10-26",</w:t>
+            </w:r>
+          </w:p>
+          <w:p>
+            <w:r>
+              <w:t>        "</w:t>
+            </w:r>
+            <w:proofErr w:type="spellStart"/>
+            <w:r>
+              <w:t>dataFeitoManutencao</w:t>
+            </w:r>
+            <w:proofErr w:type="spellEnd"/>
+            <w:r>
+              <w:t>": </w:t>
+            </w:r>
+            <w:proofErr w:type="spellStart"/>
+            <w:r>
+              <w:rPr>
+                <w:b/>
+                <w:bCs/>
+              </w:rPr>
+              <w:t>null</w:t>
+            </w:r>
+            <w:proofErr w:type="spellEnd"/>
+            <w:r>
+              <w:t>,</w:t>
+            </w:r>
+          </w:p>
+          <w:p>
+            <w:r>
+              <w:t>        "</w:t>
+            </w:r>
+            <w:proofErr w:type="spellStart"/>
+            <w:r>
+              <w:t>kmManutencao</w:t>
+            </w:r>
+            <w:proofErr w:type="spellEnd"/>
+            <w:r>
+              <w:t>": 85632,</w:t>
+            </w:r>
+          </w:p>
+          <w:p>
+            <w:r>
+              <w:t>        "</w:t>
+            </w:r>
+            <w:proofErr w:type="spellStart"/>
+            <w:r>
+              <w:t>kmFeitoManutencao</w:t>
+            </w:r>
+            <w:proofErr w:type="spellEnd"/>
+            <w:r>
+              <w:t>": </w:t>
+            </w:r>
+            <w:proofErr w:type="spellStart"/>
+            <w:r>
+              <w:rPr>
+                <w:b/>
+                <w:bCs/>
+              </w:rPr>
+              <w:t>null</w:t>
+            </w:r>
+            <w:proofErr w:type="spellEnd"/>
+            <w:r>
+              <w:t>,</w:t>
+            </w:r>
+          </w:p>
+          <w:p>
+            <w:r>
+              <w:t>        "</w:t>
+            </w:r>
+            <w:proofErr w:type="spellStart"/>
+            <w:r>
+              <w:t>manutencaoOk</w:t>
+            </w:r>
+            <w:proofErr w:type="spellEnd"/>
+            <w:r>
+              <w:t>": </w:t>
+            </w:r>
+            <w:r>
+              <w:rPr>
+                <w:b/>
+                <w:bCs/>
+              </w:rPr>
+              <w:t>false</w:t>
+            </w:r>
+            <w:r>
+              <w:t>,</w:t>
+            </w:r>
+          </w:p>
+          <w:p>
+            <w:r>
+              <w:t>        "placa": "ABC1234",</w:t>
+            </w:r>
+          </w:p>
+          <w:p>
+            <w:r>
+              <w:t>        "</w:t>
+            </w:r>
+            <w:proofErr w:type="spellStart"/>
+            <w:r>
+              <w:t>kmAtual</w:t>
+            </w:r>
+            <w:proofErr w:type="spellEnd"/>
+            <w:r>
+              <w:t>": 10365,</w:t>
+            </w:r>
+          </w:p>
+          <w:p>
+            <w:r>
+              <w:t>        "modelo": "HONDA CG 125 S",</w:t>
+            </w:r>
+          </w:p>
+          <w:p>
+            <w:r>
+              <w:t>        "</w:t>
+            </w:r>
+            <w:proofErr w:type="spellStart"/>
+            <w:r>
+              <w:t>statusVeiculo</w:t>
+            </w:r>
+            <w:proofErr w:type="spellEnd"/>
+            <w:r>
+              <w:t>": "</w:t>
+            </w:r>
+            <w:proofErr w:type="spellStart"/>
+            <w:r>
+              <w:t>Disponivel</w:t>
+            </w:r>
+            <w:proofErr w:type="spellEnd"/>
+            <w:r>
+              <w:t>",</w:t>
+            </w:r>
+          </w:p>
+          <w:p>
+            <w:r>
+              <w:t>        "</w:t>
+            </w:r>
+            <w:proofErr w:type="spellStart"/>
+            <w:r>
+              <w:t>descricaoManutencao</w:t>
+            </w:r>
+            <w:proofErr w:type="spellEnd"/>
+            <w:r>
+              <w:t>": "TROCA DE VELA 02"</w:t>
+            </w:r>
+          </w:p>
+          <w:p>
+            <w:r>
+              <w:t>    }</w:t>
+            </w:r>
+          </w:p>
+          <w:p>
+            <w:r>
+              <w:t>]</w:t>
+            </w:r>
+          </w:p>
+          <w:p>
+            <w:pPr>
+              <w:rPr>
+                <w:u w:val="single"/>
+              </w:rPr>
+            </w:pPr>
+          </w:p>
+        </w:tc>
+      </w:tr>
+    </w:tbl>
+    <w:p/>
+    <w:p/>
+    <w:p/>
+    <w:p>
+      <w:r>
+        <w:t>3</w:t>
+      </w:r>
+    </w:p>
+    <w:p/>
+    <w:p/>
+    <w:p/>
+    <w:p/>
+    <w:p>
+      <w:pPr>
+        <w:rPr>
+          <w:u w:val="single"/>
+        </w:rPr>
+      </w:pPr>
+    </w:p>
+    <w:p/>
+    <w:tbl>
+      <w:tblPr>
+        <w:tblStyle w:val="Tabelacomgrade"/>
+        <w:tblW w:w="0" w:type="auto"/>
+        <w:tblLook w:val="04A0" w:firstRow="1" w:lastRow="0" w:firstColumn="1" w:lastColumn="0" w:noHBand="0" w:noVBand="1"/>
+      </w:tblPr>
+      <w:tblGrid>
+        <w:gridCol w:w="8494"/>
+      </w:tblGrid>
+      <w:tr>
+        <w:tc>
+          <w:tcPr>
+            <w:tcW w:w="8494" w:type="dxa"/>
+          </w:tcPr>
+          <w:p>
+            <w:r>
+              <w:t>Lista todas as manutenções programadas em um determinado período</w:t>
+            </w:r>
+          </w:p>
+        </w:tc>
+      </w:tr>
+      <w:tr>
+        <w:tc>
+          <w:tcPr>
+            <w:tcW w:w="8494" w:type="dxa"/>
+          </w:tcPr>
+          <w:p>
+            <w:r>
+              <w:t>http://127.0.0.1:8080/api/manutencao/programada/search/periodo/</w:t>
+            </w:r>
+            <w:r>
+              <w:t>{datainicial}</w:t>
+            </w:r>
+            <w:r>
+              <w:t>/</w:t>
+            </w:r>
+            <w:r>
+              <w:t>{datafinal}</w:t>
+            </w:r>
+          </w:p>
+        </w:tc>
+      </w:tr>
+      <w:tr>
+        <w:tc>
+          <w:tcPr>
+            <w:tcW w:w="8494" w:type="dxa"/>
+          </w:tcPr>
+          <w:p>
+            <w:pPr>
+              <w:rPr>
+                <w:b/>
+                <w:bCs/>
+              </w:rPr>
+            </w:pPr>
+            <w:r>
+              <w:rPr>
+                <w:b/>
+                <w:bCs/>
+              </w:rPr>
+              <w:t xml:space="preserve">Exemplo: </w:t>
+            </w:r>
+            <w:r>
+              <w:rPr>
+                <w:b/>
+                <w:bCs/>
+              </w:rPr>
+              <w:t>http://127.0.0.1:8080/api/manutencao/programada/search/periodo/2024-01-01/2024-12-31</w:t>
+            </w:r>
+          </w:p>
+        </w:tc>
+      </w:tr>
+      <w:tr>
+        <w:tc>
+          <w:tcPr>
+            <w:tcW w:w="8494" w:type="dxa"/>
+          </w:tcPr>
+          <w:p>
+            <w:r>
+              <w:rPr>
+                <w:b/>
+                <w:bCs/>
+              </w:rPr>
+              <w:t>Método HTTP:</w:t>
+            </w:r>
+            <w:r>
+              <w:t> </w:t>
+            </w:r>
+            <w:r>
+              <w:t>GET</w:t>
+            </w:r>
+          </w:p>
+        </w:tc>
+      </w:tr>
+      <w:tr>
+        <w:tc>
+          <w:tcPr>
+            <w:tcW w:w="8494" w:type="dxa"/>
+          </w:tcPr>
+          <w:p>
+            <w:r>
+              <w:rPr>
+                <w:b/>
+                <w:bCs/>
+              </w:rPr>
+              <w:t>Formato de Dados:</w:t>
+            </w:r>
+            <w:r>
+              <w:t> JSON</w:t>
+            </w:r>
+          </w:p>
+        </w:tc>
+      </w:tr>
+      <w:tr>
+        <w:tc>
+          <w:tcPr>
+            <w:tcW w:w="8494" w:type="dxa"/>
+          </w:tcPr>
+          <w:p>
+            <w:r>
+              <w:t xml:space="preserve">Retorno: </w:t>
+            </w:r>
+          </w:p>
+          <w:p>
+            <w:r>
+              <w:t>[</w:t>
+            </w:r>
+          </w:p>
+          <w:p>
+            <w:r>
+              <w:t>    {</w:t>
+            </w:r>
+          </w:p>
+          <w:p>
+            <w:r>
+              <w:t>        "id": 3,</w:t>
+            </w:r>
+          </w:p>
+          <w:p>
+            <w:r>
+              <w:t>        "</w:t>
+            </w:r>
+            <w:proofErr w:type="spellStart"/>
+            <w:r>
+              <w:t>idVeiculo</w:t>
+            </w:r>
+            <w:proofErr w:type="spellEnd"/>
+            <w:r>
+              <w:t>": 1,</w:t>
+            </w:r>
+          </w:p>
+          <w:p>
+            <w:r>
+              <w:t>        "</w:t>
+            </w:r>
+            <w:proofErr w:type="spellStart"/>
+            <w:r>
+              <w:t>dataManutencao</w:t>
+            </w:r>
+            <w:proofErr w:type="spellEnd"/>
+            <w:r>
+              <w:t>": "2024-10-26",</w:t>
+            </w:r>
+          </w:p>
+          <w:p>
+            <w:r>
+              <w:t>        "</w:t>
+            </w:r>
+            <w:proofErr w:type="spellStart"/>
+            <w:r>
+              <w:t>dataFeitoManutencao</w:t>
+            </w:r>
+            <w:proofErr w:type="spellEnd"/>
+            <w:r>
+              <w:t>": "2024-10-24",</w:t>
+            </w:r>
+          </w:p>
+          <w:p>
+            <w:r>
+              <w:t>        "</w:t>
+            </w:r>
+            <w:proofErr w:type="spellStart"/>
+            <w:r>
+              <w:t>kmManutencao</w:t>
+            </w:r>
+            <w:proofErr w:type="spellEnd"/>
+            <w:r>
+              <w:t>": 85632,</w:t>
+            </w:r>
+          </w:p>
+          <w:p>
+            <w:r>
+              <w:t>        "</w:t>
+            </w:r>
+            <w:proofErr w:type="spellStart"/>
+            <w:r>
+              <w:t>kmFeitoManutencao</w:t>
+            </w:r>
+            <w:proofErr w:type="spellEnd"/>
+            <w:r>
+              <w:t>": 88600,</w:t>
+            </w:r>
+          </w:p>
+          <w:p>
+            <w:r>
+              <w:t>        "</w:t>
+            </w:r>
+            <w:proofErr w:type="spellStart"/>
+            <w:r>
+              <w:t>manutencaoOk</w:t>
+            </w:r>
+            <w:proofErr w:type="spellEnd"/>
+            <w:r>
+              <w:t>": </w:t>
+            </w:r>
+            <w:proofErr w:type="spellStart"/>
+            <w:r>
+              <w:rPr>
+                <w:b/>
+                <w:bCs/>
+              </w:rPr>
+              <w:t>true</w:t>
+            </w:r>
+            <w:proofErr w:type="spellEnd"/>
+            <w:r>
+              <w:t>,</w:t>
+            </w:r>
+          </w:p>
+          <w:p>
+            <w:r>
+              <w:t>        "placa": "ABC1234",</w:t>
+            </w:r>
+          </w:p>
+          <w:p>
+            <w:r>
+              <w:t>        "</w:t>
+            </w:r>
+            <w:proofErr w:type="spellStart"/>
+            <w:r>
+              <w:t>kmAtual</w:t>
+            </w:r>
+            <w:proofErr w:type="spellEnd"/>
+            <w:r>
+              <w:t>": 10365,</w:t>
+            </w:r>
+          </w:p>
+          <w:p>
+            <w:r>
+              <w:t>        "modelo": "HONDA CG 125 S",</w:t>
+            </w:r>
+          </w:p>
+          <w:p>
+            <w:r>
+              <w:t>        "</w:t>
+            </w:r>
+            <w:proofErr w:type="spellStart"/>
+            <w:r>
+              <w:t>statusVeiculo</w:t>
+            </w:r>
+            <w:proofErr w:type="spellEnd"/>
+            <w:r>
+              <w:t>": "</w:t>
+            </w:r>
+            <w:proofErr w:type="spellStart"/>
+            <w:r>
+              <w:t>Disponivel</w:t>
+            </w:r>
+            <w:proofErr w:type="spellEnd"/>
+            <w:r>
+              <w:t>",</w:t>
+            </w:r>
+          </w:p>
+          <w:p>
+            <w:r>
+              <w:t>        "</w:t>
+            </w:r>
+            <w:proofErr w:type="spellStart"/>
+            <w:r>
+              <w:t>descricaoManutencao</w:t>
+            </w:r>
+            <w:proofErr w:type="spellEnd"/>
+            <w:r>
+              <w:t>": "TROCA DE VELA 01"</w:t>
+            </w:r>
+          </w:p>
+          <w:p>
+            <w:r>
+              <w:t>    },</w:t>
+            </w:r>
+          </w:p>
+          <w:p>
+            <w:r>
+              <w:t>    {</w:t>
+            </w:r>
+          </w:p>
+          <w:p>
+            <w:r>
+              <w:t>        "id": 4,</w:t>
+            </w:r>
+          </w:p>
+          <w:p>
+            <w:r>
+              <w:t>        "</w:t>
+            </w:r>
+            <w:proofErr w:type="spellStart"/>
+            <w:r>
+              <w:t>idVeiculo</w:t>
+            </w:r>
+            <w:proofErr w:type="spellEnd"/>
+            <w:r>
+              <w:t>": 1,</w:t>
+            </w:r>
+          </w:p>
+          <w:p>
+            <w:r>
+              <w:t>        "</w:t>
+            </w:r>
+            <w:proofErr w:type="spellStart"/>
+            <w:r>
+              <w:t>dataManutencao</w:t>
+            </w:r>
+            <w:proofErr w:type="spellEnd"/>
+            <w:r>
+              <w:t>": "2024-10-26",</w:t>
+            </w:r>
+          </w:p>
+          <w:p>
+            <w:r>
+              <w:t>        "</w:t>
+            </w:r>
+            <w:proofErr w:type="spellStart"/>
+            <w:r>
+              <w:t>dataFeitoManutencao</w:t>
+            </w:r>
+            <w:proofErr w:type="spellEnd"/>
+            <w:r>
+              <w:t>": </w:t>
+            </w:r>
+            <w:proofErr w:type="spellStart"/>
+            <w:r>
+              <w:rPr>
+                <w:b/>
+                <w:bCs/>
+              </w:rPr>
+              <w:t>null</w:t>
+            </w:r>
+            <w:proofErr w:type="spellEnd"/>
+            <w:r>
+              <w:t>,</w:t>
+            </w:r>
+          </w:p>
+          <w:p>
+            <w:r>
+              <w:t>        "</w:t>
+            </w:r>
+            <w:proofErr w:type="spellStart"/>
+            <w:r>
+              <w:t>kmManutencao</w:t>
+            </w:r>
+            <w:proofErr w:type="spellEnd"/>
+            <w:r>
+              <w:t>": 85632,</w:t>
+            </w:r>
+          </w:p>
+          <w:p>
+            <w:r>
+              <w:t>        "</w:t>
+            </w:r>
+            <w:proofErr w:type="spellStart"/>
+            <w:r>
+              <w:t>kmFeitoManutencao</w:t>
+            </w:r>
+            <w:proofErr w:type="spellEnd"/>
+            <w:r>
+              <w:t>": </w:t>
+            </w:r>
+            <w:proofErr w:type="spellStart"/>
+            <w:r>
+              <w:rPr>
+                <w:b/>
+                <w:bCs/>
+              </w:rPr>
+              <w:t>null</w:t>
+            </w:r>
+            <w:proofErr w:type="spellEnd"/>
+            <w:r>
+              <w:t>,</w:t>
+            </w:r>
+          </w:p>
+          <w:p>
+            <w:r>
+              <w:t>        "</w:t>
+            </w:r>
+            <w:proofErr w:type="spellStart"/>
+            <w:r>
+              <w:t>manutencaoOk</w:t>
+            </w:r>
+            <w:proofErr w:type="spellEnd"/>
+            <w:r>
+              <w:t>": </w:t>
+            </w:r>
+            <w:r>
+              <w:rPr>
+                <w:b/>
+                <w:bCs/>
+              </w:rPr>
+              <w:t>false</w:t>
+            </w:r>
+            <w:r>
+              <w:t>,</w:t>
+            </w:r>
+          </w:p>
+          <w:p>
+            <w:r>
+              <w:t>        "placa": "ABC1234",</w:t>
+            </w:r>
+          </w:p>
+          <w:p>
+            <w:r>
+              <w:t>        "</w:t>
+            </w:r>
+            <w:proofErr w:type="spellStart"/>
+            <w:r>
+              <w:t>kmAtual</w:t>
+            </w:r>
+            <w:proofErr w:type="spellEnd"/>
+            <w:r>
+              <w:t>": 10365,</w:t>
+            </w:r>
+          </w:p>
+          <w:p>
+            <w:r>
+              <w:t>        "modelo": "HONDA CG 125 S",</w:t>
+            </w:r>
+          </w:p>
+          <w:p>
+            <w:r>
+              <w:t>        "</w:t>
+            </w:r>
+            <w:proofErr w:type="spellStart"/>
+            <w:r>
+              <w:t>statusVeiculo</w:t>
+            </w:r>
+            <w:proofErr w:type="spellEnd"/>
+            <w:r>
+              <w:t>": "</w:t>
+            </w:r>
+            <w:proofErr w:type="spellStart"/>
+            <w:r>
+              <w:t>Disponivel</w:t>
+            </w:r>
+            <w:proofErr w:type="spellEnd"/>
+            <w:r>
+              <w:t>",</w:t>
+            </w:r>
+          </w:p>
+          <w:p>
+            <w:r>
+              <w:t>        "</w:t>
+            </w:r>
+            <w:proofErr w:type="spellStart"/>
+            <w:r>
+              <w:t>descricaoManutencao</w:t>
+            </w:r>
+            <w:proofErr w:type="spellEnd"/>
+            <w:r>
+              <w:t>": "TROCA DE VELA 02"</w:t>
+            </w:r>
+          </w:p>
+          <w:p>
+            <w:r>
+              <w:t>    }</w:t>
+            </w:r>
+          </w:p>
+          <w:p>
+            <w:r>
+              <w:t>]</w:t>
+            </w:r>
+          </w:p>
+          <w:p>
+            <w:pPr>
+              <w:rPr>
+                <w:u w:val="single"/>
+              </w:rPr>
+            </w:pPr>
+          </w:p>
+        </w:tc>
+      </w:tr>
+    </w:tbl>
+    <w:p/>
+    <w:p/>
+    <w:p/>
+    <w:p/>
+    <w:p/>
+    <w:p/>
+    <w:p/>
+    <w:tbl>
+      <w:tblPr>
+        <w:tblStyle w:val="Tabelacomgrade"/>
+        <w:tblW w:w="0" w:type="auto"/>
+        <w:tblLook w:val="04A0" w:firstRow="1" w:lastRow="0" w:firstColumn="1" w:lastColumn="0" w:noHBand="0" w:noVBand="1"/>
+      </w:tblPr>
+      <w:tblGrid>
+        <w:gridCol w:w="8494"/>
+      </w:tblGrid>
+      <w:tr>
+        <w:tc>
+          <w:tcPr>
+            <w:tcW w:w="8494" w:type="dxa"/>
+          </w:tcPr>
+          <w:p>
+            <w:r>
+              <w:t xml:space="preserve">Lista todas as manutenções </w:t>
+            </w:r>
+            <w:r>
+              <w:t>corretivas</w:t>
+            </w:r>
+            <w:r>
+              <w:t xml:space="preserve"> em um determinado período</w:t>
+            </w:r>
+            <w:r>
+              <w:t xml:space="preserve"> de um veiculo</w:t>
+            </w:r>
+          </w:p>
+        </w:tc>
+      </w:tr>
+      <w:tr>
+        <w:tc>
+          <w:tcPr>
+            <w:tcW w:w="8494" w:type="dxa"/>
+          </w:tcPr>
+          <w:p>
+            <w:r>
+              <w:t>http://127.0.0.1:8080/api/manutencao/corretiva/search/idveiculo/periodo/{idVeiculo}/{dataInicial}/{dataFinal}</w:t>
+            </w:r>
+          </w:p>
+        </w:tc>
+      </w:tr>
+      <w:tr>
+        <w:tc>
+          <w:tcPr>
+            <w:tcW w:w="8494" w:type="dxa"/>
+          </w:tcPr>
+          <w:p>
+            <w:pPr>
+              <w:rPr>
+                <w:b/>
+                <w:bCs/>
+              </w:rPr>
+            </w:pPr>
+            <w:r>
+              <w:rPr>
+                <w:b/>
+                <w:bCs/>
+              </w:rPr>
+              <w:t xml:space="preserve">Exemplo: </w:t>
+            </w:r>
+            <w:r>
+              <w:rPr>
+                <w:b/>
+                <w:bCs/>
+              </w:rPr>
+              <w:t>http://127.0.0.1:8080/api/manutencao/corretiva/search/idveiculo/periodo/1/2024-01-01/2024-12-01</w:t>
+            </w:r>
+          </w:p>
+        </w:tc>
+      </w:tr>
+      <w:tr>
+        <w:tc>
+          <w:tcPr>
+            <w:tcW w:w="8494" w:type="dxa"/>
+          </w:tcPr>
+          <w:p>
+            <w:r>
+              <w:rPr>
+                <w:b/>
+                <w:bCs/>
+              </w:rPr>
+              <w:t>Método HTTP:</w:t>
+            </w:r>
+            <w:r>
+              <w:t> </w:t>
+            </w:r>
+            <w:r>
+              <w:t>GET</w:t>
+            </w:r>
+          </w:p>
+        </w:tc>
+      </w:tr>
+      <w:tr>
+        <w:tc>
+          <w:tcPr>
+            <w:tcW w:w="8494" w:type="dxa"/>
+          </w:tcPr>
+          <w:p>
+            <w:r>
+              <w:rPr>
+                <w:b/>
+                <w:bCs/>
+              </w:rPr>
+              <w:t>Formato de Dados:</w:t>
+            </w:r>
+            <w:r>
+              <w:t> JSON</w:t>
+            </w:r>
+          </w:p>
+        </w:tc>
+      </w:tr>
+      <w:tr>
+        <w:tc>
+          <w:tcPr>
+            <w:tcW w:w="8494" w:type="dxa"/>
+          </w:tcPr>
+          <w:p>
+            <w:r>
+              <w:t xml:space="preserve">Retorno: </w:t>
+            </w:r>
+          </w:p>
+          <w:p>
+            <w:r>
+              <w:t>[</w:t>
+            </w:r>
+          </w:p>
+          <w:p>
+            <w:r>
+              <w:t>    {</w:t>
+            </w:r>
+          </w:p>
+          <w:p>
+            <w:r>
+              <w:t>        "id": 4,</w:t>
+            </w:r>
+          </w:p>
+          <w:p>
+            <w:r>
+              <w:t>        "</w:t>
+            </w:r>
+            <w:proofErr w:type="spellStart"/>
+            <w:r>
+              <w:t>idVeiculo</w:t>
+            </w:r>
+            <w:proofErr w:type="spellEnd"/>
+            <w:r>
+              <w:t>": 1,</w:t>
+            </w:r>
+          </w:p>
+          <w:p>
+            <w:r>
+              <w:t>        "</w:t>
+            </w:r>
+            <w:proofErr w:type="spellStart"/>
+            <w:r>
+              <w:t>dataManutencao</w:t>
+            </w:r>
+            <w:proofErr w:type="spellEnd"/>
+            <w:r>
+              <w:t>": "2024-10-25",</w:t>
+            </w:r>
+          </w:p>
+          <w:p>
+            <w:r>
+              <w:t>        "</w:t>
+            </w:r>
+            <w:proofErr w:type="spellStart"/>
+            <w:r>
+              <w:t>dataFeitoManutencao</w:t>
+            </w:r>
+            <w:proofErr w:type="spellEnd"/>
+            <w:r>
+              <w:t>": </w:t>
+            </w:r>
+            <w:proofErr w:type="spellStart"/>
+            <w:r>
+              <w:rPr>
+                <w:b/>
+                <w:bCs/>
+              </w:rPr>
+              <w:t>null</w:t>
+            </w:r>
+            <w:proofErr w:type="spellEnd"/>
+            <w:r>
+              <w:t>,</w:t>
+            </w:r>
+          </w:p>
+          <w:p>
+            <w:r>
+              <w:t>        "</w:t>
+            </w:r>
+            <w:proofErr w:type="spellStart"/>
+            <w:r>
+              <w:t>kmAtual</w:t>
+            </w:r>
+            <w:proofErr w:type="spellEnd"/>
+            <w:r>
+              <w:t>": 10365,</w:t>
+            </w:r>
+          </w:p>
+          <w:p>
+            <w:r>
+              <w:t>        "placa": "ABC1234",</w:t>
+            </w:r>
+          </w:p>
+          <w:p>
+            <w:r>
+              <w:t>        "modelo": "HONDA CG 125 S",</w:t>
+            </w:r>
+          </w:p>
+          <w:p>
+            <w:r>
+              <w:t>        "</w:t>
+            </w:r>
+            <w:proofErr w:type="spellStart"/>
+            <w:r>
+              <w:t>statusVeiculo</w:t>
+            </w:r>
+            <w:proofErr w:type="spellEnd"/>
+            <w:r>
+              <w:t>": "</w:t>
+            </w:r>
+            <w:proofErr w:type="spellStart"/>
+            <w:r>
+              <w:t>Disponivel</w:t>
+            </w:r>
+            <w:proofErr w:type="spellEnd"/>
+            <w:r>
+              <w:t>",</w:t>
+            </w:r>
+          </w:p>
+          <w:p>
+            <w:r>
+              <w:t>        "</w:t>
+            </w:r>
+            <w:proofErr w:type="spellStart"/>
+            <w:r>
+              <w:t>descricaoManutencao</w:t>
+            </w:r>
+            <w:proofErr w:type="spellEnd"/>
+            <w:r>
+              <w:t>": "TROCA DE TANQUE DE COMBUSTIVEL",</w:t>
+            </w:r>
+          </w:p>
+          <w:p>
+            <w:r>
+              <w:t>        "</w:t>
+            </w:r>
+            <w:proofErr w:type="spellStart"/>
+            <w:r>
+              <w:t>nomeMecanico</w:t>
+            </w:r>
+            <w:proofErr w:type="spellEnd"/>
+            <w:r>
+              <w:t>": "JOSE PAULINO DE ANDRADE",</w:t>
+            </w:r>
+          </w:p>
+          <w:p>
+            <w:r>
+              <w:t>        "</w:t>
+            </w:r>
+            <w:proofErr w:type="spellStart"/>
+            <w:r>
+              <w:t>idMecanico</w:t>
+            </w:r>
+            <w:proofErr w:type="spellEnd"/>
+            <w:r>
+              <w:t>": </w:t>
+            </w:r>
+            <w:proofErr w:type="spellStart"/>
+            <w:r>
+              <w:rPr>
+                <w:b/>
+                <w:bCs/>
+              </w:rPr>
+              <w:t>null</w:t>
+            </w:r>
+            <w:proofErr w:type="spellEnd"/>
+            <w:r>
+              <w:t>,</w:t>
+            </w:r>
+          </w:p>
+          <w:p>
+            <w:r>
+              <w:t>        "</w:t>
+            </w:r>
+            <w:proofErr w:type="spellStart"/>
+            <w:r>
+              <w:t>tipoManutencao</w:t>
+            </w:r>
+            <w:proofErr w:type="spellEnd"/>
+            <w:r>
+              <w:t>": "Corretiva",</w:t>
+            </w:r>
+          </w:p>
+          <w:p>
+            <w:r>
+              <w:t>        "</w:t>
+            </w:r>
+            <w:proofErr w:type="spellStart"/>
+            <w:r>
+              <w:t>idTipoManutencao</w:t>
+            </w:r>
+            <w:proofErr w:type="spellEnd"/>
+            <w:r>
+              <w:t>": </w:t>
+            </w:r>
+            <w:proofErr w:type="spellStart"/>
+            <w:r>
+              <w:rPr>
+                <w:b/>
+                <w:bCs/>
+              </w:rPr>
+              <w:t>null</w:t>
+            </w:r>
+            <w:proofErr w:type="spellEnd"/>
+            <w:r>
+              <w:t>,</w:t>
+            </w:r>
+          </w:p>
+          <w:p>
+            <w:r>
+              <w:t>        "</w:t>
+            </w:r>
+            <w:proofErr w:type="spellStart"/>
+            <w:r>
+              <w:t>idUsuario</w:t>
+            </w:r>
+            <w:proofErr w:type="spellEnd"/>
+            <w:r>
+              <w:t>": </w:t>
+            </w:r>
+            <w:proofErr w:type="spellStart"/>
+            <w:r>
+              <w:rPr>
+                <w:b/>
+                <w:bCs/>
+              </w:rPr>
+              <w:t>null</w:t>
+            </w:r>
+            <w:proofErr w:type="spellEnd"/>
+          </w:p>
+          <w:p>
+            <w:r>
+              <w:t>    },</w:t>
+            </w:r>
+          </w:p>
+          <w:p>
+            <w:r>
+              <w:t>    {</w:t>
+            </w:r>
+          </w:p>
+          <w:p>
+            <w:r>
+              <w:t>        "id": 3,</w:t>
+            </w:r>
+          </w:p>
+          <w:p>
+            <w:r>
+              <w:t>        "</w:t>
+            </w:r>
+            <w:proofErr w:type="spellStart"/>
+            <w:r>
+              <w:t>idVeiculo</w:t>
+            </w:r>
+            <w:proofErr w:type="spellEnd"/>
+            <w:r>
+              <w:t>": 1,</w:t>
+            </w:r>
+          </w:p>
+          <w:p>
+            <w:r>
+              <w:t>        "</w:t>
+            </w:r>
+            <w:proofErr w:type="spellStart"/>
+            <w:r>
+              <w:t>dataManutencao</w:t>
+            </w:r>
+            <w:proofErr w:type="spellEnd"/>
+            <w:r>
+              <w:t>": "2024-10-17",</w:t>
+            </w:r>
+          </w:p>
+          <w:p>
+            <w:r>
+              <w:t>        "</w:t>
+            </w:r>
+            <w:proofErr w:type="spellStart"/>
+            <w:r>
+              <w:t>dataFeitoManutencao</w:t>
+            </w:r>
+            <w:proofErr w:type="spellEnd"/>
+            <w:r>
+              <w:t>": </w:t>
+            </w:r>
+            <w:proofErr w:type="spellStart"/>
+            <w:r>
+              <w:rPr>
+                <w:b/>
+                <w:bCs/>
+              </w:rPr>
+              <w:t>null</w:t>
+            </w:r>
+            <w:proofErr w:type="spellEnd"/>
+            <w:r>
+              <w:t>,</w:t>
+            </w:r>
+          </w:p>
+          <w:p>
+            <w:r>
+              <w:t>        "</w:t>
+            </w:r>
+            <w:proofErr w:type="spellStart"/>
+            <w:r>
+              <w:t>kmAtual</w:t>
+            </w:r>
+            <w:proofErr w:type="spellEnd"/>
+            <w:r>
+              <w:t>": 10365,</w:t>
+            </w:r>
+          </w:p>
+          <w:p>
+            <w:r>
+              <w:t>        "placa": "ABC1234",</w:t>
+            </w:r>
+          </w:p>
+          <w:p>
+            <w:r>
+              <w:t>        "modelo": "HONDA CG 125 S",</w:t>
+            </w:r>
+          </w:p>
+          <w:p>
+            <w:r>
+              <w:t>        "</w:t>
+            </w:r>
+            <w:proofErr w:type="spellStart"/>
+            <w:r>
+              <w:t>statusVeiculo</w:t>
+            </w:r>
+            <w:proofErr w:type="spellEnd"/>
+            <w:r>
+              <w:t>": "</w:t>
+            </w:r>
+            <w:proofErr w:type="spellStart"/>
+            <w:r>
+              <w:t>Disponivel</w:t>
+            </w:r>
+            <w:proofErr w:type="spellEnd"/>
+            <w:r>
+              <w:t>",</w:t>
+            </w:r>
+          </w:p>
+          <w:p>
+            <w:r>
+              <w:t>        "</w:t>
+            </w:r>
+            <w:proofErr w:type="spellStart"/>
+            <w:r>
+              <w:t>descricaoManutencao</w:t>
+            </w:r>
+            <w:proofErr w:type="spellEnd"/>
+            <w:r>
+              <w:t>": "TROCA DE SENSOR DE VELOCIDADE",</w:t>
+            </w:r>
+          </w:p>
+          <w:p>
+            <w:r>
+              <w:t>        "</w:t>
+            </w:r>
+            <w:proofErr w:type="spellStart"/>
+            <w:r>
+              <w:t>nomeMecanico</w:t>
+            </w:r>
+            <w:proofErr w:type="spellEnd"/>
+            <w:r>
+              <w:t>": "JOSE PAULINO DE ANDRADE",</w:t>
+            </w:r>
+          </w:p>
+          <w:p>
+            <w:r>
+              <w:t>        "</w:t>
+            </w:r>
+            <w:proofErr w:type="spellStart"/>
+            <w:r>
+              <w:t>idMecanico</w:t>
+            </w:r>
+            <w:proofErr w:type="spellEnd"/>
+            <w:r>
+              <w:t>": </w:t>
+            </w:r>
+            <w:proofErr w:type="spellStart"/>
+            <w:r>
+              <w:rPr>
+                <w:b/>
+                <w:bCs/>
+              </w:rPr>
+              <w:t>null</w:t>
+            </w:r>
+            <w:proofErr w:type="spellEnd"/>
+            <w:r>
+              <w:t>,</w:t>
+            </w:r>
+          </w:p>
+          <w:p>
+            <w:r>
+              <w:t>        "</w:t>
+            </w:r>
+            <w:proofErr w:type="spellStart"/>
+            <w:r>
+              <w:t>tipoManutencao</w:t>
+            </w:r>
+            <w:proofErr w:type="spellEnd"/>
+            <w:r>
+              <w:t>": "Corretiva",</w:t>
+            </w:r>
+          </w:p>
+          <w:p>
+            <w:r>
+              <w:t>        "</w:t>
+            </w:r>
+            <w:proofErr w:type="spellStart"/>
+            <w:r>
+              <w:t>idTipoManutencao</w:t>
+            </w:r>
+            <w:proofErr w:type="spellEnd"/>
+            <w:r>
+              <w:t>": </w:t>
+            </w:r>
+            <w:proofErr w:type="spellStart"/>
+            <w:r>
+              <w:rPr>
+                <w:b/>
+                <w:bCs/>
+              </w:rPr>
+              <w:t>null</w:t>
+            </w:r>
+            <w:proofErr w:type="spellEnd"/>
+            <w:r>
+              <w:t>,</w:t>
+            </w:r>
+          </w:p>
+          <w:p>
+            <w:r>
+              <w:t>        "</w:t>
+            </w:r>
+            <w:proofErr w:type="spellStart"/>
+            <w:r>
+              <w:t>idUsuario</w:t>
+            </w:r>
+            <w:proofErr w:type="spellEnd"/>
+            <w:r>
+              <w:t>": </w:t>
+            </w:r>
+            <w:proofErr w:type="spellStart"/>
+            <w:r>
+              <w:rPr>
+                <w:b/>
+                <w:bCs/>
+              </w:rPr>
+              <w:t>null</w:t>
+            </w:r>
+            <w:proofErr w:type="spellEnd"/>
+          </w:p>
+          <w:p>
+            <w:r>
+              <w:t>    }</w:t>
+            </w:r>
+          </w:p>
+          <w:p>
+            <w:r>
+              <w:t>]</w:t>
+            </w:r>
+          </w:p>
+          <w:p>
+            <w:pPr>
+              <w:rPr>
+                <w:u w:val="single"/>
+              </w:rPr>
+            </w:pPr>
+          </w:p>
+        </w:tc>
+      </w:tr>
+    </w:tbl>
+    <w:p/>
+    <w:p/>
+    <w:p/>
+    <w:p/>
+    <w:tbl>
+      <w:tblPr>
+        <w:tblStyle w:val="Tabelacomgrade"/>
+        <w:tblW w:w="0" w:type="auto"/>
+        <w:tblLook w:val="04A0" w:firstRow="1" w:lastRow="0" w:firstColumn="1" w:lastColumn="0" w:noHBand="0" w:noVBand="1"/>
+      </w:tblPr>
+      <w:tblGrid>
+        <w:gridCol w:w="8494"/>
+      </w:tblGrid>
+      <w:tr>
+        <w:tc>
+          <w:tcPr>
+            <w:tcW w:w="8494" w:type="dxa"/>
+          </w:tcPr>
+          <w:p>
+            <w:r>
+              <w:lastRenderedPageBreak/>
+              <w:t xml:space="preserve">Lista todas as manutenções corretivas em um determinado período </w:t>
+            </w:r>
+          </w:p>
+        </w:tc>
+      </w:tr>
+      <w:tr>
+        <w:tc>
+          <w:tcPr>
+            <w:tcW w:w="8494" w:type="dxa"/>
+          </w:tcPr>
+          <w:p>
+            <w:r>
+              <w:t>http://127.0.0.1:8080/api/manutencao/corretiva/search/periodo/{dataInicial}/{dataFinal}</w:t>
+            </w:r>
+          </w:p>
+        </w:tc>
+      </w:tr>
+      <w:tr>
+        <w:tc>
+          <w:tcPr>
+            <w:tcW w:w="8494" w:type="dxa"/>
+          </w:tcPr>
+          <w:p>
+            <w:pPr>
+              <w:rPr>
+                <w:b/>
+                <w:bCs/>
+              </w:rPr>
+            </w:pPr>
+            <w:r>
+              <w:rPr>
+                <w:b/>
+                <w:bCs/>
+              </w:rPr>
+              <w:t xml:space="preserve">Exemplo: </w:t>
+            </w:r>
+            <w:r>
+              <w:rPr>
+                <w:b/>
+                <w:bCs/>
+              </w:rPr>
+              <w:t>http://127.0.0.1:8080/api/manutencao/corretiva/search/periodo/2024-01-01/2024-12-01</w:t>
+            </w:r>
+          </w:p>
+        </w:tc>
+      </w:tr>
+      <w:tr>
+        <w:tc>
+          <w:tcPr>
+            <w:tcW w:w="8494" w:type="dxa"/>
+          </w:tcPr>
+          <w:p>
+            <w:r>
+              <w:rPr>
+                <w:b/>
+                <w:bCs/>
+              </w:rPr>
+              <w:t>Método HTTP:</w:t>
+            </w:r>
+            <w:r>
+              <w:t> </w:t>
+            </w:r>
+            <w:r>
+              <w:t>GET</w:t>
+            </w:r>
+          </w:p>
+        </w:tc>
+      </w:tr>
+      <w:tr>
+        <w:tc>
+          <w:tcPr>
+            <w:tcW w:w="8494" w:type="dxa"/>
+          </w:tcPr>
+          <w:p>
+            <w:r>
+              <w:rPr>
+                <w:b/>
+                <w:bCs/>
+              </w:rPr>
+              <w:t>Formato de Dados:</w:t>
+            </w:r>
+            <w:r>
+              <w:t> JSON</w:t>
+            </w:r>
+          </w:p>
+        </w:tc>
+      </w:tr>
+      <w:tr>
+        <w:tc>
+          <w:tcPr>
+            <w:tcW w:w="8494" w:type="dxa"/>
+          </w:tcPr>
+          <w:p>
+            <w:r>
+              <w:t xml:space="preserve">Retorno: </w:t>
+            </w:r>
+          </w:p>
+          <w:p>
+            <w:r>
+              <w:t>[</w:t>
+            </w:r>
+          </w:p>
+          <w:p>
+            <w:r>
+              <w:t>    {</w:t>
+            </w:r>
+          </w:p>
+          <w:p>
+            <w:r>
+              <w:t>        "id": 4,</w:t>
+            </w:r>
+          </w:p>
+          <w:p>
+            <w:r>
+              <w:t>        "</w:t>
+            </w:r>
+            <w:proofErr w:type="spellStart"/>
+            <w:r>
+              <w:t>idVeiculo</w:t>
+            </w:r>
+            <w:proofErr w:type="spellEnd"/>
+            <w:r>
+              <w:t>": 1,</w:t>
+            </w:r>
+          </w:p>
+          <w:p>
+            <w:r>
+              <w:t>        "</w:t>
+            </w:r>
+            <w:proofErr w:type="spellStart"/>
+            <w:r>
+              <w:t>dataManutencao</w:t>
+            </w:r>
+            <w:proofErr w:type="spellEnd"/>
+            <w:r>
+              <w:t>": "2024-10-25",</w:t>
+            </w:r>
+          </w:p>
+          <w:p>
+            <w:r>
+              <w:t>        "</w:t>
+            </w:r>
+            <w:proofErr w:type="spellStart"/>
+            <w:r>
+              <w:t>dataFeitoManutencao</w:t>
+            </w:r>
+            <w:proofErr w:type="spellEnd"/>
+            <w:r>
+              <w:t>": </w:t>
+            </w:r>
+            <w:proofErr w:type="spellStart"/>
+            <w:r>
+              <w:rPr>
+                <w:b/>
+                <w:bCs/>
+              </w:rPr>
+              <w:t>null</w:t>
+            </w:r>
+            <w:proofErr w:type="spellEnd"/>
+            <w:r>
+              <w:t>,</w:t>
+            </w:r>
+          </w:p>
+          <w:p>
+            <w:r>
+              <w:t>        "</w:t>
+            </w:r>
+            <w:proofErr w:type="spellStart"/>
+            <w:r>
+              <w:t>kmAtual</w:t>
+            </w:r>
+            <w:proofErr w:type="spellEnd"/>
+            <w:r>
+              <w:t>": 10365,</w:t>
+            </w:r>
+          </w:p>
+          <w:p>
+            <w:r>
+              <w:t>        "placa": "ABC1234",</w:t>
+            </w:r>
+          </w:p>
+          <w:p>
+            <w:r>
+              <w:t>        "modelo": "HONDA CG 125 S",</w:t>
+            </w:r>
+          </w:p>
+          <w:p>
+            <w:r>
+              <w:t>        "</w:t>
+            </w:r>
+            <w:proofErr w:type="spellStart"/>
+            <w:r>
+              <w:t>statusVeiculo</w:t>
+            </w:r>
+            <w:proofErr w:type="spellEnd"/>
+            <w:r>
+              <w:t>": "</w:t>
+            </w:r>
+            <w:proofErr w:type="spellStart"/>
+            <w:r>
+              <w:t>Disponivel</w:t>
+            </w:r>
+            <w:proofErr w:type="spellEnd"/>
+            <w:r>
+              <w:t>",</w:t>
+            </w:r>
+          </w:p>
+          <w:p>
+            <w:r>
+              <w:t>        "</w:t>
+            </w:r>
+            <w:proofErr w:type="spellStart"/>
+            <w:r>
+              <w:t>descricaoManutencao</w:t>
+            </w:r>
+            <w:proofErr w:type="spellEnd"/>
+            <w:r>
+              <w:t>": "TROCA DE TANQUE DE COMBUSTIVEL",</w:t>
+            </w:r>
+          </w:p>
+          <w:p>
+            <w:r>
+              <w:t>        "</w:t>
+            </w:r>
+            <w:proofErr w:type="spellStart"/>
+            <w:r>
+              <w:t>nomeMecanico</w:t>
+            </w:r>
+            <w:proofErr w:type="spellEnd"/>
+            <w:r>
+              <w:t>": "JOSE PAULINO DE ANDRADE",</w:t>
+            </w:r>
+          </w:p>
+          <w:p>
+            <w:r>
+              <w:t>        "</w:t>
+            </w:r>
+            <w:proofErr w:type="spellStart"/>
+            <w:r>
+              <w:t>idMecanico</w:t>
+            </w:r>
+            <w:proofErr w:type="spellEnd"/>
+            <w:r>
+              <w:t>": </w:t>
+            </w:r>
+            <w:proofErr w:type="spellStart"/>
+            <w:r>
+              <w:rPr>
+                <w:b/>
+                <w:bCs/>
+              </w:rPr>
+              <w:t>null</w:t>
+            </w:r>
+            <w:proofErr w:type="spellEnd"/>
+            <w:r>
+              <w:t>,</w:t>
+            </w:r>
+          </w:p>
+          <w:p>
+            <w:r>
+              <w:t>        "</w:t>
+            </w:r>
+            <w:proofErr w:type="spellStart"/>
+            <w:r>
+              <w:t>tipoManutencao</w:t>
+            </w:r>
+            <w:proofErr w:type="spellEnd"/>
+            <w:r>
+              <w:t>": "Corretiva",</w:t>
+            </w:r>
+          </w:p>
+          <w:p>
+            <w:r>
+              <w:t>        "</w:t>
+            </w:r>
+            <w:proofErr w:type="spellStart"/>
+            <w:r>
+              <w:t>idTipoManutencao</w:t>
+            </w:r>
+            <w:proofErr w:type="spellEnd"/>
+            <w:r>
+              <w:t>": </w:t>
+            </w:r>
+            <w:proofErr w:type="spellStart"/>
+            <w:r>
+              <w:rPr>
+                <w:b/>
+                <w:bCs/>
+              </w:rPr>
+              <w:t>null</w:t>
+            </w:r>
+            <w:proofErr w:type="spellEnd"/>
+            <w:r>
+              <w:t>,</w:t>
+            </w:r>
+          </w:p>
+          <w:p>
+            <w:r>
+              <w:t>        "</w:t>
+            </w:r>
+            <w:proofErr w:type="spellStart"/>
+            <w:r>
+              <w:t>idUsuario</w:t>
+            </w:r>
+            <w:proofErr w:type="spellEnd"/>
+            <w:r>
+              <w:t>": </w:t>
+            </w:r>
+            <w:proofErr w:type="spellStart"/>
+            <w:r>
+              <w:rPr>
+                <w:b/>
+                <w:bCs/>
+              </w:rPr>
+              <w:t>null</w:t>
+            </w:r>
+            <w:proofErr w:type="spellEnd"/>
+          </w:p>
+          <w:p>
+            <w:r>
+              <w:t>    },</w:t>
+            </w:r>
+          </w:p>
+          <w:p>
+            <w:r>
+              <w:t>    {</w:t>
+            </w:r>
+          </w:p>
+          <w:p>
+            <w:r>
+              <w:t>        "id": 3,</w:t>
+            </w:r>
+          </w:p>
+          <w:p>
+            <w:r>
+              <w:t>        "</w:t>
+            </w:r>
+            <w:proofErr w:type="spellStart"/>
+            <w:r>
+              <w:t>idVeiculo</w:t>
+            </w:r>
+            <w:proofErr w:type="spellEnd"/>
+            <w:r>
+              <w:t>": 1,</w:t>
+            </w:r>
+          </w:p>
+          <w:p>
+            <w:r>
+              <w:t>        "</w:t>
+            </w:r>
+            <w:proofErr w:type="spellStart"/>
+            <w:r>
+              <w:t>dataManutencao</w:t>
+            </w:r>
+            <w:proofErr w:type="spellEnd"/>
+            <w:r>
+              <w:t>": "2024-10-17",</w:t>
+            </w:r>
+          </w:p>
+          <w:p>
+            <w:r>
+              <w:t>        "</w:t>
+            </w:r>
+            <w:proofErr w:type="spellStart"/>
+            <w:r>
+              <w:t>dataFeitoManutencao</w:t>
+            </w:r>
+            <w:proofErr w:type="spellEnd"/>
+            <w:r>
+              <w:t>": </w:t>
+            </w:r>
+            <w:proofErr w:type="spellStart"/>
+            <w:r>
+              <w:rPr>
+                <w:b/>
+                <w:bCs/>
+              </w:rPr>
+              <w:t>null</w:t>
+            </w:r>
+            <w:proofErr w:type="spellEnd"/>
+            <w:r>
+              <w:t>,</w:t>
+            </w:r>
+          </w:p>
+          <w:p>
+            <w:r>
+              <w:t>        "</w:t>
+            </w:r>
+            <w:proofErr w:type="spellStart"/>
+            <w:r>
+              <w:t>kmAtual</w:t>
+            </w:r>
+            <w:proofErr w:type="spellEnd"/>
+            <w:r>
+              <w:t>": 10365,</w:t>
+            </w:r>
+          </w:p>
+          <w:p>
+            <w:r>
+              <w:t>        "placa": "ABC1234",</w:t>
+            </w:r>
+          </w:p>
+          <w:p>
+            <w:r>
+              <w:t>        "modelo": "HONDA CG 125 S",</w:t>
+            </w:r>
+          </w:p>
+          <w:p>
+            <w:r>
+              <w:t>        "</w:t>
+            </w:r>
+            <w:proofErr w:type="spellStart"/>
+            <w:r>
+              <w:t>statusVeiculo</w:t>
+            </w:r>
+            <w:proofErr w:type="spellEnd"/>
+            <w:r>
+              <w:t>": "</w:t>
+            </w:r>
+            <w:proofErr w:type="spellStart"/>
+            <w:r>
+              <w:t>Disponivel</w:t>
+            </w:r>
+            <w:proofErr w:type="spellEnd"/>
+            <w:r>
+              <w:t>",</w:t>
+            </w:r>
+          </w:p>
+          <w:p>
+            <w:r>
+              <w:t>        "</w:t>
+            </w:r>
+            <w:proofErr w:type="spellStart"/>
+            <w:r>
+              <w:t>descricaoManutencao</w:t>
+            </w:r>
+            <w:proofErr w:type="spellEnd"/>
+            <w:r>
+              <w:t>": "TROCA DE SENSOR DE VELOCIDADE",</w:t>
+            </w:r>
+          </w:p>
+          <w:p>
+            <w:r>
+              <w:t>        "</w:t>
+            </w:r>
+            <w:proofErr w:type="spellStart"/>
+            <w:r>
+              <w:t>nomeMecanico</w:t>
+            </w:r>
+            <w:proofErr w:type="spellEnd"/>
+            <w:r>
+              <w:t>": "JOSE PAULINO DE ANDRADE",</w:t>
+            </w:r>
+          </w:p>
+          <w:p>
+            <w:r>
+              <w:t>        "</w:t>
+            </w:r>
+            <w:proofErr w:type="spellStart"/>
+            <w:r>
+              <w:t>idMecanico</w:t>
+            </w:r>
+            <w:proofErr w:type="spellEnd"/>
+            <w:r>
+              <w:t>": </w:t>
+            </w:r>
+            <w:proofErr w:type="spellStart"/>
+            <w:r>
+              <w:rPr>
+                <w:b/>
+                <w:bCs/>
+              </w:rPr>
+              <w:t>null</w:t>
+            </w:r>
+            <w:proofErr w:type="spellEnd"/>
+            <w:r>
+              <w:t>,</w:t>
+            </w:r>
+          </w:p>
+          <w:p>
+            <w:r>
+              <w:t>        "</w:t>
+            </w:r>
+            <w:proofErr w:type="spellStart"/>
+            <w:r>
+              <w:t>tipoManutencao</w:t>
+            </w:r>
+            <w:proofErr w:type="spellEnd"/>
+            <w:r>
+              <w:t>": "Corretiva",</w:t>
+            </w:r>
+          </w:p>
+          <w:p>
+            <w:r>
+              <w:t>        "</w:t>
+            </w:r>
+            <w:proofErr w:type="spellStart"/>
+            <w:r>
+              <w:t>idTipoManutencao</w:t>
+            </w:r>
+            <w:proofErr w:type="spellEnd"/>
+            <w:r>
+              <w:t>": </w:t>
+            </w:r>
+            <w:proofErr w:type="spellStart"/>
+            <w:r>
+              <w:rPr>
+                <w:b/>
+                <w:bCs/>
+              </w:rPr>
+              <w:t>null</w:t>
+            </w:r>
+            <w:proofErr w:type="spellEnd"/>
+            <w:r>
+              <w:t>,</w:t>
+            </w:r>
+          </w:p>
+          <w:p>
+            <w:r>
+              <w:t>        "</w:t>
+            </w:r>
+            <w:proofErr w:type="spellStart"/>
+            <w:r>
+              <w:t>idUsuario</w:t>
+            </w:r>
+            <w:proofErr w:type="spellEnd"/>
+            <w:r>
+              <w:t>": </w:t>
+            </w:r>
+            <w:proofErr w:type="spellStart"/>
+            <w:r>
+              <w:rPr>
+                <w:b/>
+                <w:bCs/>
+              </w:rPr>
+              <w:t>null</w:t>
+            </w:r>
+            <w:proofErr w:type="spellEnd"/>
+          </w:p>
+          <w:p>
+            <w:r>
+              <w:t>    }</w:t>
+            </w:r>
+          </w:p>
+          <w:p>
+            <w:r>
+              <w:t>]</w:t>
+            </w:r>
+          </w:p>
+          <w:p>
+            <w:pPr>
+              <w:rPr>
+                <w:u w:val="single"/>
+              </w:rPr>
+            </w:pPr>
+          </w:p>
+        </w:tc>
+      </w:tr>
+    </w:tbl>
+    <w:p/>
+    <w:p/>
+    <w:p/>
+    <w:p/>
+    <w:p/>
+    <w:p/>
+    <w:p/>
+    <w:tbl>
+      <w:tblPr>
+        <w:tblStyle w:val="Tabelacomgrade"/>
+        <w:tblW w:w="0" w:type="auto"/>
+        <w:tblLook w:val="04A0" w:firstRow="1" w:lastRow="0" w:firstColumn="1" w:lastColumn="0" w:noHBand="0" w:noVBand="1"/>
+      </w:tblPr>
+      <w:tblGrid>
+        <w:gridCol w:w="8494"/>
+      </w:tblGrid>
+      <w:tr>
+        <w:tc>
+          <w:tcPr>
+            <w:tcW w:w="8494" w:type="dxa"/>
+          </w:tcPr>
+          <w:p>
+            <w:r>
+              <w:t xml:space="preserve">Lista </w:t>
+            </w:r>
+            <w:r>
+              <w:t>o status de todos os veículos</w:t>
+            </w:r>
+          </w:p>
+        </w:tc>
+      </w:tr>
+      <w:tr>
+        <w:tc>
+          <w:tcPr>
+            <w:tcW w:w="8494" w:type="dxa"/>
+          </w:tcPr>
+          <w:p>
+            <w:pPr>
+              <w:rPr>
+                <w:b/>
+                <w:bCs/>
+              </w:rPr>
+            </w:pPr>
+            <w:r>
+              <w:rPr>
+                <w:b/>
+                <w:bCs/>
+              </w:rPr>
+              <w:t>http://127.0.0.1:8080/api/veiculos/status/listar</w:t>
+            </w:r>
+          </w:p>
+        </w:tc>
+      </w:tr>
+      <w:tr>
+        <w:tc>
+          <w:tcPr>
+            <w:tcW w:w="8494" w:type="dxa"/>
+          </w:tcPr>
+          <w:p>
+            <w:r>
+              <w:rPr>
+                <w:b/>
+                <w:bCs/>
+              </w:rPr>
+              <w:t>Método HTTP:</w:t>
+            </w:r>
+            <w:r>
+              <w:t> </w:t>
+            </w:r>
+            <w:r>
+              <w:t>GET</w:t>
+            </w:r>
+          </w:p>
+        </w:tc>
+      </w:tr>
+      <w:tr>
+        <w:tc>
+          <w:tcPr>
+            <w:tcW w:w="8494" w:type="dxa"/>
+          </w:tcPr>
+          <w:p>
+            <w:r>
+              <w:rPr>
+                <w:b/>
+                <w:bCs/>
+              </w:rPr>
+              <w:t>Formato de Dados:</w:t>
+            </w:r>
+            <w:r>
+              <w:t> JSON</w:t>
+            </w:r>
+          </w:p>
+        </w:tc>
+      </w:tr>
+      <w:tr>
+        <w:tc>
+          <w:tcPr>
+            <w:tcW w:w="8494" w:type="dxa"/>
+          </w:tcPr>
+          <w:p>
+            <w:r>
+              <w:t>Retorno:</w:t>
+            </w:r>
+          </w:p>
+          <w:p>
+            <w:r>
+              <w:t>[</w:t>
+            </w:r>
+          </w:p>
+          <w:p>
+            <w:r>
+              <w:t>    {</w:t>
+            </w:r>
+          </w:p>
+          <w:p>
+            <w:r>
+              <w:t>        "</w:t>
+            </w:r>
+            <w:proofErr w:type="spellStart"/>
+            <w:r>
+              <w:t>idVeiculo</w:t>
+            </w:r>
+            <w:proofErr w:type="spellEnd"/>
+            <w:r>
+              <w:t>": </w:t>
+            </w:r>
+            <w:proofErr w:type="spellStart"/>
+            <w:r>
+              <w:rPr>
+                <w:b/>
+                <w:bCs/>
+              </w:rPr>
+              <w:t>null</w:t>
+            </w:r>
+            <w:proofErr w:type="spellEnd"/>
+            <w:r>
+              <w:t>,</w:t>
+            </w:r>
+          </w:p>
+          <w:p>
+            <w:r>
+              <w:t>        "ano": </w:t>
+            </w:r>
+            <w:proofErr w:type="spellStart"/>
+            <w:r>
+              <w:rPr>
+                <w:b/>
+                <w:bCs/>
+              </w:rPr>
+              <w:t>null</w:t>
+            </w:r>
+            <w:proofErr w:type="spellEnd"/>
+            <w:r>
+              <w:t>,</w:t>
+            </w:r>
+          </w:p>
+          <w:p>
+            <w:r>
+              <w:t>        "placa": "ABC3234",</w:t>
+            </w:r>
+          </w:p>
+          <w:p>
+            <w:r>
+              <w:t>        "</w:t>
+            </w:r>
+            <w:proofErr w:type="spellStart"/>
+            <w:r>
+              <w:t>dataAquisicao</w:t>
+            </w:r>
+            <w:proofErr w:type="spellEnd"/>
+            <w:r>
+              <w:t>": </w:t>
+            </w:r>
+            <w:proofErr w:type="spellStart"/>
+            <w:r>
+              <w:rPr>
+                <w:b/>
+                <w:bCs/>
+              </w:rPr>
+              <w:t>null</w:t>
+            </w:r>
+            <w:proofErr w:type="spellEnd"/>
+            <w:r>
+              <w:t>,</w:t>
+            </w:r>
+          </w:p>
+          <w:p>
+            <w:r>
+              <w:t>        "</w:t>
+            </w:r>
+            <w:proofErr w:type="spellStart"/>
+            <w:r>
+              <w:t>distanciaDiaria</w:t>
+            </w:r>
+            <w:proofErr w:type="spellEnd"/>
+            <w:r>
+              <w:t>": </w:t>
+            </w:r>
+            <w:proofErr w:type="spellStart"/>
+            <w:r>
+              <w:rPr>
+                <w:b/>
+                <w:bCs/>
+              </w:rPr>
+              <w:t>null</w:t>
+            </w:r>
+            <w:proofErr w:type="spellEnd"/>
+            <w:r>
+              <w:t>,</w:t>
+            </w:r>
+          </w:p>
+          <w:p>
+            <w:r>
+              <w:t>        "</w:t>
+            </w:r>
+            <w:proofErr w:type="spellStart"/>
+            <w:r>
+              <w:t>idModelo</w:t>
+            </w:r>
+            <w:proofErr w:type="spellEnd"/>
+            <w:r>
+              <w:t>": </w:t>
+            </w:r>
+            <w:proofErr w:type="spellStart"/>
+            <w:r>
+              <w:rPr>
+                <w:b/>
+                <w:bCs/>
+              </w:rPr>
+              <w:t>null</w:t>
+            </w:r>
+            <w:proofErr w:type="spellEnd"/>
+            <w:r>
+              <w:t>,</w:t>
+            </w:r>
+          </w:p>
+          <w:p>
+            <w:r>
+              <w:t>        "modelo": "HONDA CG 125 S",</w:t>
+            </w:r>
+          </w:p>
+          <w:p>
+            <w:r>
+              <w:t>        "</w:t>
+            </w:r>
+            <w:proofErr w:type="spellStart"/>
+            <w:r>
+              <w:t>idVeiculoStatus</w:t>
+            </w:r>
+            <w:proofErr w:type="spellEnd"/>
+            <w:r>
+              <w:t>": </w:t>
+            </w:r>
+            <w:proofErr w:type="spellStart"/>
+            <w:r>
+              <w:rPr>
+                <w:b/>
+                <w:bCs/>
+              </w:rPr>
+              <w:t>null</w:t>
+            </w:r>
+            <w:proofErr w:type="spellEnd"/>
+            <w:r>
+              <w:t>,</w:t>
+            </w:r>
+          </w:p>
+          <w:p>
+            <w:r>
+              <w:t>        "</w:t>
+            </w:r>
+            <w:proofErr w:type="spellStart"/>
+            <w:r>
+              <w:t>statusVeiculo</w:t>
+            </w:r>
+            <w:proofErr w:type="spellEnd"/>
+            <w:r>
+              <w:t>": "Manutenção",</w:t>
+            </w:r>
+          </w:p>
+          <w:p>
+            <w:r>
+              <w:t>        "</w:t>
+            </w:r>
+            <w:proofErr w:type="spellStart"/>
+            <w:r>
+              <w:t>vidaUtilKm</w:t>
+            </w:r>
+            <w:proofErr w:type="spellEnd"/>
+            <w:r>
+              <w:t>": </w:t>
+            </w:r>
+            <w:proofErr w:type="spellStart"/>
+            <w:r>
+              <w:rPr>
+                <w:b/>
+                <w:bCs/>
+              </w:rPr>
+              <w:t>null</w:t>
+            </w:r>
+            <w:proofErr w:type="spellEnd"/>
+            <w:r>
+              <w:t>,</w:t>
+            </w:r>
+          </w:p>
+          <w:p>
+            <w:r>
+              <w:t>        "</w:t>
+            </w:r>
+            <w:proofErr w:type="spellStart"/>
+            <w:r>
+              <w:t>kmAtual</w:t>
+            </w:r>
+            <w:proofErr w:type="spellEnd"/>
+            <w:r>
+              <w:t>": </w:t>
+            </w:r>
+            <w:proofErr w:type="spellStart"/>
+            <w:r>
+              <w:rPr>
+                <w:b/>
+                <w:bCs/>
+              </w:rPr>
+              <w:t>null</w:t>
+            </w:r>
+            <w:proofErr w:type="spellEnd"/>
+            <w:r>
+              <w:t>,</w:t>
+            </w:r>
+          </w:p>
+          <w:p>
+            <w:r>
+              <w:t>        "</w:t>
+            </w:r>
+            <w:proofErr w:type="spellStart"/>
+            <w:r>
+              <w:t>idUsuario</w:t>
+            </w:r>
+            <w:proofErr w:type="spellEnd"/>
+            <w:r>
+              <w:t>": </w:t>
+            </w:r>
+            <w:proofErr w:type="spellStart"/>
+            <w:r>
+              <w:rPr>
+                <w:b/>
+                <w:bCs/>
+              </w:rPr>
+              <w:t>null</w:t>
+            </w:r>
+            <w:proofErr w:type="spellEnd"/>
+          </w:p>
+          <w:p>
+            <w:r>
+              <w:t>    },</w:t>
+            </w:r>
+          </w:p>
+          <w:p>
+            <w:r>
+              <w:t>    {</w:t>
+            </w:r>
+          </w:p>
+          <w:p>
+            <w:r>
+              <w:t>        "</w:t>
+            </w:r>
+            <w:proofErr w:type="spellStart"/>
+            <w:r>
+              <w:t>idVeiculo</w:t>
+            </w:r>
+            <w:proofErr w:type="spellEnd"/>
+            <w:r>
+              <w:t>": </w:t>
+            </w:r>
+            <w:proofErr w:type="spellStart"/>
+            <w:r>
+              <w:rPr>
+                <w:b/>
+                <w:bCs/>
+              </w:rPr>
+              <w:t>null</w:t>
+            </w:r>
+            <w:proofErr w:type="spellEnd"/>
+            <w:r>
+              <w:t>,</w:t>
+            </w:r>
+          </w:p>
+          <w:p>
+            <w:r>
+              <w:t>        "ano": </w:t>
+            </w:r>
+            <w:proofErr w:type="spellStart"/>
+            <w:r>
+              <w:rPr>
+                <w:b/>
+                <w:bCs/>
+              </w:rPr>
+              <w:t>null</w:t>
+            </w:r>
+            <w:proofErr w:type="spellEnd"/>
+            <w:r>
+              <w:t>,</w:t>
+            </w:r>
+          </w:p>
+          <w:p>
+            <w:r>
+              <w:t>        "placa": "ABg3298",</w:t>
+            </w:r>
+          </w:p>
+          <w:p>
+            <w:r>
+              <w:t>        "</w:t>
+            </w:r>
+            <w:proofErr w:type="spellStart"/>
+            <w:r>
+              <w:t>dataAquisicao</w:t>
+            </w:r>
+            <w:proofErr w:type="spellEnd"/>
+            <w:r>
+              <w:t>": </w:t>
+            </w:r>
+            <w:proofErr w:type="spellStart"/>
+            <w:r>
+              <w:rPr>
+                <w:b/>
+                <w:bCs/>
+              </w:rPr>
+              <w:t>null</w:t>
+            </w:r>
+            <w:proofErr w:type="spellEnd"/>
+            <w:r>
+              <w:t>,</w:t>
+            </w:r>
+          </w:p>
+          <w:p>
+            <w:r>
+              <w:t>        "</w:t>
+            </w:r>
+            <w:proofErr w:type="spellStart"/>
+            <w:r>
+              <w:t>distanciaDiaria</w:t>
+            </w:r>
+            <w:proofErr w:type="spellEnd"/>
+            <w:r>
+              <w:t>": </w:t>
+            </w:r>
+            <w:proofErr w:type="spellStart"/>
+            <w:r>
+              <w:rPr>
+                <w:b/>
+                <w:bCs/>
+              </w:rPr>
+              <w:t>null</w:t>
+            </w:r>
+            <w:proofErr w:type="spellEnd"/>
+            <w:r>
+              <w:t>,</w:t>
+            </w:r>
+          </w:p>
+          <w:p>
+            <w:r>
+              <w:t>        "</w:t>
+            </w:r>
+            <w:proofErr w:type="spellStart"/>
+            <w:r>
+              <w:t>idModelo</w:t>
+            </w:r>
+            <w:proofErr w:type="spellEnd"/>
+            <w:r>
+              <w:t>": </w:t>
+            </w:r>
+            <w:proofErr w:type="spellStart"/>
+            <w:r>
+              <w:rPr>
+                <w:b/>
+                <w:bCs/>
+              </w:rPr>
+              <w:t>null</w:t>
+            </w:r>
+            <w:proofErr w:type="spellEnd"/>
+            <w:r>
+              <w:t>,</w:t>
+            </w:r>
+          </w:p>
+          <w:p>
+            <w:r>
+              <w:t>        "modelo": "HONDA CG 125 S",</w:t>
+            </w:r>
+          </w:p>
+          <w:p>
+            <w:r>
+              <w:t>        "</w:t>
+            </w:r>
+            <w:proofErr w:type="spellStart"/>
+            <w:r>
+              <w:t>idVeiculoStatus</w:t>
+            </w:r>
+            <w:proofErr w:type="spellEnd"/>
+            <w:r>
+              <w:t>": </w:t>
+            </w:r>
+            <w:proofErr w:type="spellStart"/>
+            <w:r>
+              <w:rPr>
+                <w:b/>
+                <w:bCs/>
+              </w:rPr>
+              <w:t>null</w:t>
+            </w:r>
+            <w:proofErr w:type="spellEnd"/>
+            <w:r>
+              <w:t>,</w:t>
+            </w:r>
+          </w:p>
+          <w:p>
+            <w:r>
+              <w:t>        "</w:t>
+            </w:r>
+            <w:proofErr w:type="spellStart"/>
+            <w:r>
+              <w:t>statusVeiculo</w:t>
+            </w:r>
+            <w:proofErr w:type="spellEnd"/>
+            <w:r>
+              <w:t>": "Manutenção",</w:t>
+            </w:r>
+          </w:p>
+          <w:p>
+            <w:r>
+              <w:t>        "</w:t>
+            </w:r>
+            <w:proofErr w:type="spellStart"/>
+            <w:r>
+              <w:t>vidaUtilKm</w:t>
+            </w:r>
+            <w:proofErr w:type="spellEnd"/>
+            <w:r>
+              <w:t>": </w:t>
+            </w:r>
+            <w:proofErr w:type="spellStart"/>
+            <w:r>
+              <w:rPr>
+                <w:b/>
+                <w:bCs/>
+              </w:rPr>
+              <w:t>null</w:t>
+            </w:r>
+            <w:proofErr w:type="spellEnd"/>
+            <w:r>
+              <w:t>,</w:t>
+            </w:r>
+          </w:p>
+          <w:p>
+            <w:r>
+              <w:t>        "</w:t>
+            </w:r>
+            <w:proofErr w:type="spellStart"/>
+            <w:r>
+              <w:t>kmAtual</w:t>
+            </w:r>
+            <w:proofErr w:type="spellEnd"/>
+            <w:r>
+              <w:t>": </w:t>
+            </w:r>
+            <w:proofErr w:type="spellStart"/>
+            <w:r>
+              <w:rPr>
+                <w:b/>
+                <w:bCs/>
+              </w:rPr>
+              <w:t>null</w:t>
+            </w:r>
+            <w:proofErr w:type="spellEnd"/>
+            <w:r>
+              <w:t>,</w:t>
+            </w:r>
+          </w:p>
+          <w:p>
+            <w:r>
+              <w:t>        "</w:t>
+            </w:r>
+            <w:proofErr w:type="spellStart"/>
+            <w:r>
+              <w:t>idUsuario</w:t>
+            </w:r>
+            <w:proofErr w:type="spellEnd"/>
+            <w:r>
+              <w:t>": </w:t>
+            </w:r>
+            <w:proofErr w:type="spellStart"/>
+            <w:r>
+              <w:rPr>
+                <w:b/>
+                <w:bCs/>
+              </w:rPr>
+              <w:t>null</w:t>
+            </w:r>
+            <w:proofErr w:type="spellEnd"/>
+          </w:p>
+          <w:p>
+            <w:r>
+              <w:t>    }</w:t>
+            </w:r>
+          </w:p>
+          <w:p>
+            <w:pPr>
+              <w:rPr>
+                <w:u w:val="single"/>
+              </w:rPr>
+            </w:pPr>
+          </w:p>
+        </w:tc>
+      </w:tr>
+    </w:tbl>
+    <w:p/>
+    <w:p/>
+    <w:p/>
+    <w:p/>
+    <w:p/>
+    <w:p/>
+    <w:p/>
+    <w:p/>
+    <w:p/>
+    <w:p/>
+    <w:tbl>
+      <w:tblPr>
+        <w:tblStyle w:val="Tabelacomgrade"/>
+        <w:tblW w:w="0" w:type="auto"/>
+        <w:tblLook w:val="04A0" w:firstRow="1" w:lastRow="0" w:firstColumn="1" w:lastColumn="0" w:noHBand="0" w:noVBand="1"/>
+      </w:tblPr>
+      <w:tblGrid>
+        <w:gridCol w:w="8494"/>
+      </w:tblGrid>
+      <w:tr>
+        <w:tc>
+          <w:tcPr>
+            <w:tcW w:w="8494" w:type="dxa"/>
+          </w:tcPr>
+          <w:p>
+            <w:r>
+              <w:t>Lista o status de todos os veículos</w:t>
+            </w:r>
+            <w:r>
+              <w:t xml:space="preserve"> que estão em um determinado status</w:t>
+            </w:r>
+          </w:p>
+        </w:tc>
+      </w:tr>
+      <w:tr>
+        <w:tc>
+          <w:tcPr>
+            <w:tcW w:w="8494" w:type="dxa"/>
+          </w:tcPr>
+          <w:p>
+            <w:pPr>
+              <w:rPr>
+                <w:b/>
+                <w:bCs/>
+              </w:rPr>
+            </w:pPr>
+            <w:hyperlink r:id="rId5" w:history="1">
+              <w:r>
+                <w:rPr>
+                  <w:rStyle w:val="Hyperlink"/>
+                  <w:b/>
+                  <w:bCs/>
+                </w:rPr>
+                <w:t>http://127.0.0.1:8080/api/veiculos/search/veiculostatus/status/{idStatus}</w:t>
+              </w:r>
+            </w:hyperlink>
+          </w:p>
+          <w:p>
+            <w:pPr>
+              <w:rPr>
+                <w:b/>
+                <w:bCs/>
+              </w:rPr>
+            </w:pPr>
+            <w:r>
+              <w:rPr>
+                <w:b/>
+                <w:bCs/>
+              </w:rPr>
+              <w:t>TIPO DE STATUS:</w:t>
+            </w:r>
+          </w:p>
+          <w:p>
+            <w:pPr>
+              <w:rPr>
+                <w:b/>
+                <w:bCs/>
+              </w:rPr>
+            </w:pPr>
+            <w:r>
+              <w:rPr>
+                <w:b/>
+                <w:bCs/>
+              </w:rPr>
+              <w:t>2 – MANUTENÇÃO</w:t>
+            </w:r>
+          </w:p>
+          <w:p>
+            <w:pPr>
+              <w:rPr>
+                <w:b/>
+                <w:bCs/>
+              </w:rPr>
+            </w:pPr>
+            <w:r>
+              <w:rPr>
+                <w:b/>
+                <w:bCs/>
+              </w:rPr>
+              <w:t>3- EM ROTA</w:t>
+            </w:r>
+          </w:p>
+          <w:p>
+            <w:pPr>
+              <w:rPr>
+                <w:b/>
+                <w:bCs/>
+              </w:rPr>
+            </w:pPr>
+            <w:proofErr w:type="gramStart"/>
+            <w:r>
+              <w:rPr>
+                <w:b/>
+                <w:bCs/>
+              </w:rPr>
+              <w:t>4  -</w:t>
+            </w:r>
+            <w:proofErr w:type="gramEnd"/>
+            <w:r>
+              <w:rPr>
+                <w:b/>
+                <w:bCs/>
+              </w:rPr>
+              <w:t xml:space="preserve"> DISPONIVEL</w:t>
+            </w:r>
+          </w:p>
+          <w:p>
+            <w:pPr>
+              <w:rPr>
+                <w:b/>
+                <w:bCs/>
+              </w:rPr>
+            </w:pPr>
+          </w:p>
+          <w:p>
+            <w:pPr>
+              <w:rPr>
+                <w:b/>
+                <w:bCs/>
+              </w:rPr>
+            </w:pPr>
+            <w:r>
+              <w:rPr>
+                <w:b/>
+                <w:bCs/>
+              </w:rPr>
+              <w:t>Exemplo:</w:t>
+            </w:r>
+            <w:r>
+              <w:rPr>
+                <w:rFonts w:ascii="Inter" w:hAnsi="Inter"/>
+                <w:color w:val="212121"/>
+                <w:sz w:val="18"/>
+                <w:szCs w:val="18"/>
+                <w:shd w:val="clear" w:color="auto" w:fill="FFFFFF"/>
+              </w:rPr>
+              <w:t xml:space="preserve"> </w:t>
+            </w:r>
+            <w:r>
+              <w:rPr>
+                <w:b/>
+                <w:bCs/>
+              </w:rPr>
+              <w:t>http://127.0.0.1:8080/api/veiculos/search/veiculostatus/status/2</w:t>
+            </w:r>
+          </w:p>
+          <w:p>
+            <w:pPr>
+              <w:rPr>
+                <w:b/>
+                <w:bCs/>
+              </w:rPr>
+            </w:pPr>
+          </w:p>
+        </w:tc>
+      </w:tr>
+      <w:tr>
+        <w:tc>
+          <w:tcPr>
+            <w:tcW w:w="8494" w:type="dxa"/>
+          </w:tcPr>
+          <w:p>
+            <w:r>
+              <w:rPr>
+                <w:b/>
+                <w:bCs/>
+              </w:rPr>
+              <w:t>Método HTTP:</w:t>
+            </w:r>
+            <w:r>
+              <w:t> </w:t>
+            </w:r>
+            <w:r>
+              <w:t>GET</w:t>
+            </w:r>
+          </w:p>
+        </w:tc>
+      </w:tr>
+      <w:tr>
+        <w:tc>
+          <w:tcPr>
+            <w:tcW w:w="8494" w:type="dxa"/>
+          </w:tcPr>
+          <w:p>
+            <w:r>
+              <w:rPr>
+                <w:b/>
+                <w:bCs/>
+              </w:rPr>
+              <w:t>Formato de Dados:</w:t>
+            </w:r>
+            <w:r>
+              <w:t> JSON</w:t>
+            </w:r>
+          </w:p>
+        </w:tc>
+      </w:tr>
+      <w:tr>
+        <w:tc>
+          <w:tcPr>
+            <w:tcW w:w="8494" w:type="dxa"/>
+          </w:tcPr>
+          <w:p>
+            <w:r>
+              <w:t>Retorno:</w:t>
+            </w:r>
+          </w:p>
+          <w:p>
+            <w:r>
+              <w:t>[</w:t>
+            </w:r>
+          </w:p>
+          <w:p>
+            <w:r>
+              <w:t>    {</w:t>
+            </w:r>
+          </w:p>
+          <w:p>
+            <w:r>
+              <w:t>        "</w:t>
+            </w:r>
+            <w:proofErr w:type="spellStart"/>
+            <w:r>
+              <w:t>idVeiculo</w:t>
+            </w:r>
+            <w:proofErr w:type="spellEnd"/>
+            <w:r>
+              <w:t>": </w:t>
+            </w:r>
+            <w:proofErr w:type="spellStart"/>
+            <w:r>
+              <w:rPr>
+                <w:b/>
+                <w:bCs/>
+              </w:rPr>
+              <w:t>null</w:t>
+            </w:r>
+            <w:proofErr w:type="spellEnd"/>
+            <w:r>
+              <w:t>,</w:t>
+            </w:r>
+          </w:p>
+          <w:p>
+            <w:r>
+              <w:t>        "ano": </w:t>
+            </w:r>
+            <w:proofErr w:type="spellStart"/>
+            <w:r>
+              <w:rPr>
+                <w:b/>
+                <w:bCs/>
+              </w:rPr>
+              <w:t>null</w:t>
+            </w:r>
+            <w:proofErr w:type="spellEnd"/>
+            <w:r>
+              <w:t>,</w:t>
+            </w:r>
+          </w:p>
+          <w:p>
+            <w:r>
+              <w:t>        "placa": "ABC3234",</w:t>
+            </w:r>
+          </w:p>
+          <w:p>
+            <w:r>
+              <w:t>        "</w:t>
+            </w:r>
+            <w:proofErr w:type="spellStart"/>
+            <w:r>
+              <w:t>dataAquisicao</w:t>
+            </w:r>
+            <w:proofErr w:type="spellEnd"/>
+            <w:r>
+              <w:t>": </w:t>
+            </w:r>
+            <w:proofErr w:type="spellStart"/>
+            <w:r>
+              <w:rPr>
+                <w:b/>
+                <w:bCs/>
+              </w:rPr>
+              <w:t>null</w:t>
+            </w:r>
+            <w:proofErr w:type="spellEnd"/>
+            <w:r>
+              <w:t>,</w:t>
+            </w:r>
+          </w:p>
+          <w:p>
+            <w:r>
+              <w:t>        "</w:t>
+            </w:r>
+            <w:proofErr w:type="spellStart"/>
+            <w:r>
+              <w:t>distanciaDiaria</w:t>
+            </w:r>
+            <w:proofErr w:type="spellEnd"/>
+            <w:r>
+              <w:t>": </w:t>
+            </w:r>
+            <w:proofErr w:type="spellStart"/>
+            <w:r>
+              <w:rPr>
+                <w:b/>
+                <w:bCs/>
+              </w:rPr>
+              <w:t>null</w:t>
+            </w:r>
+            <w:proofErr w:type="spellEnd"/>
+            <w:r>
+              <w:t>,</w:t>
+            </w:r>
+          </w:p>
+          <w:p>
+            <w:r>
+              <w:t>        "</w:t>
+            </w:r>
+            <w:proofErr w:type="spellStart"/>
+            <w:r>
+              <w:t>idModelo</w:t>
+            </w:r>
+            <w:proofErr w:type="spellEnd"/>
+            <w:r>
+              <w:t>": </w:t>
+            </w:r>
+            <w:proofErr w:type="spellStart"/>
+            <w:r>
+              <w:rPr>
+                <w:b/>
+                <w:bCs/>
+              </w:rPr>
+              <w:t>null</w:t>
+            </w:r>
+            <w:proofErr w:type="spellEnd"/>
+            <w:r>
+              <w:t>,</w:t>
+            </w:r>
+          </w:p>
+          <w:p>
+            <w:r>
+              <w:t>        "modelo": "HONDA CG 125 S",</w:t>
+            </w:r>
+          </w:p>
+          <w:p>
+            <w:r>
+              <w:t>        "</w:t>
+            </w:r>
+            <w:proofErr w:type="spellStart"/>
+            <w:r>
+              <w:t>idVeiculoStatus</w:t>
+            </w:r>
+            <w:proofErr w:type="spellEnd"/>
+            <w:r>
+              <w:t>": </w:t>
+            </w:r>
+            <w:proofErr w:type="spellStart"/>
+            <w:r>
+              <w:rPr>
+                <w:b/>
+                <w:bCs/>
+              </w:rPr>
+              <w:t>null</w:t>
+            </w:r>
+            <w:proofErr w:type="spellEnd"/>
+            <w:r>
+              <w:t>,</w:t>
+            </w:r>
+          </w:p>
+          <w:p>
+            <w:r>
+              <w:t>        "</w:t>
+            </w:r>
+            <w:proofErr w:type="spellStart"/>
+            <w:r>
+              <w:t>statusVeiculo</w:t>
+            </w:r>
+            <w:proofErr w:type="spellEnd"/>
+            <w:r>
+              <w:t>": "Manutenção",</w:t>
+            </w:r>
+          </w:p>
+          <w:p>
+            <w:r>
+              <w:t>        "</w:t>
+            </w:r>
+            <w:proofErr w:type="spellStart"/>
+            <w:r>
+              <w:t>vidaUtilKm</w:t>
+            </w:r>
+            <w:proofErr w:type="spellEnd"/>
+            <w:r>
+              <w:t>": </w:t>
+            </w:r>
+            <w:proofErr w:type="spellStart"/>
+            <w:r>
+              <w:rPr>
+                <w:b/>
+                <w:bCs/>
+              </w:rPr>
+              <w:t>null</w:t>
+            </w:r>
+            <w:proofErr w:type="spellEnd"/>
+            <w:r>
+              <w:t>,</w:t>
+            </w:r>
+          </w:p>
+          <w:p>
+            <w:r>
+              <w:t>        "</w:t>
+            </w:r>
+            <w:proofErr w:type="spellStart"/>
+            <w:r>
+              <w:t>kmAtual</w:t>
+            </w:r>
+            <w:proofErr w:type="spellEnd"/>
+            <w:r>
+              <w:t>": </w:t>
+            </w:r>
+            <w:proofErr w:type="spellStart"/>
+            <w:r>
+              <w:rPr>
+                <w:b/>
+                <w:bCs/>
+              </w:rPr>
+              <w:t>null</w:t>
+            </w:r>
+            <w:proofErr w:type="spellEnd"/>
+            <w:r>
+              <w:t>,</w:t>
+            </w:r>
+          </w:p>
+          <w:p>
+            <w:r>
+              <w:t>        "</w:t>
+            </w:r>
+            <w:proofErr w:type="spellStart"/>
+            <w:r>
+              <w:t>idUsuario</w:t>
+            </w:r>
+            <w:proofErr w:type="spellEnd"/>
+            <w:r>
+              <w:t>": </w:t>
+            </w:r>
+            <w:proofErr w:type="spellStart"/>
+            <w:r>
+              <w:rPr>
+                <w:b/>
+                <w:bCs/>
+              </w:rPr>
+              <w:t>null</w:t>
+            </w:r>
+            <w:proofErr w:type="spellEnd"/>
+          </w:p>
+          <w:p>
+            <w:r>
+              <w:t>    },</w:t>
+            </w:r>
+          </w:p>
+          <w:p>
+            <w:r>
+              <w:t>    {</w:t>
+            </w:r>
+          </w:p>
+          <w:p>
+            <w:r>
+              <w:t>        "</w:t>
+            </w:r>
+            <w:proofErr w:type="spellStart"/>
+            <w:r>
+              <w:t>idVeiculo</w:t>
+            </w:r>
+            <w:proofErr w:type="spellEnd"/>
+            <w:r>
+              <w:t>": </w:t>
+            </w:r>
+            <w:proofErr w:type="spellStart"/>
+            <w:r>
+              <w:rPr>
+                <w:b/>
+                <w:bCs/>
+              </w:rPr>
+              <w:t>null</w:t>
+            </w:r>
+            <w:proofErr w:type="spellEnd"/>
+            <w:r>
+              <w:t>,</w:t>
+            </w:r>
+          </w:p>
+          <w:p>
+            <w:r>
+              <w:t>        "ano": </w:t>
+            </w:r>
+            <w:proofErr w:type="spellStart"/>
+            <w:r>
+              <w:rPr>
+                <w:b/>
+                <w:bCs/>
+              </w:rPr>
+              <w:t>null</w:t>
+            </w:r>
+            <w:proofErr w:type="spellEnd"/>
+            <w:r>
+              <w:t>,</w:t>
+            </w:r>
+          </w:p>
+          <w:p>
+            <w:r>
+              <w:t>        "placa": "ABg3298",</w:t>
+            </w:r>
+          </w:p>
+          <w:p>
+            <w:r>
+              <w:t>        "</w:t>
+            </w:r>
+            <w:proofErr w:type="spellStart"/>
+            <w:r>
+              <w:t>dataAquisicao</w:t>
+            </w:r>
+            <w:proofErr w:type="spellEnd"/>
+            <w:r>
+              <w:t>": </w:t>
+            </w:r>
+            <w:proofErr w:type="spellStart"/>
+            <w:r>
+              <w:rPr>
+                <w:b/>
+                <w:bCs/>
+              </w:rPr>
+              <w:t>null</w:t>
+            </w:r>
+            <w:proofErr w:type="spellEnd"/>
+            <w:r>
+              <w:t>,</w:t>
+            </w:r>
+          </w:p>
+          <w:p>
+            <w:r>
+              <w:t>        "</w:t>
+            </w:r>
+            <w:proofErr w:type="spellStart"/>
+            <w:r>
+              <w:t>distanciaDiaria</w:t>
+            </w:r>
+            <w:proofErr w:type="spellEnd"/>
+            <w:r>
+              <w:t>": </w:t>
+            </w:r>
+            <w:proofErr w:type="spellStart"/>
+            <w:r>
+              <w:rPr>
+                <w:b/>
+                <w:bCs/>
+              </w:rPr>
+              <w:t>null</w:t>
+            </w:r>
+            <w:proofErr w:type="spellEnd"/>
+            <w:r>
+              <w:t>,</w:t>
+            </w:r>
+          </w:p>
+          <w:p>
+            <w:r>
+              <w:t>        "</w:t>
+            </w:r>
+            <w:proofErr w:type="spellStart"/>
+            <w:r>
+              <w:t>idModelo</w:t>
+            </w:r>
+            <w:proofErr w:type="spellEnd"/>
+            <w:r>
+              <w:t>": </w:t>
+            </w:r>
+            <w:proofErr w:type="spellStart"/>
+            <w:r>
+              <w:rPr>
+                <w:b/>
+                <w:bCs/>
+              </w:rPr>
+              <w:t>null</w:t>
+            </w:r>
+            <w:proofErr w:type="spellEnd"/>
+            <w:r>
+              <w:t>,</w:t>
+            </w:r>
+          </w:p>
+          <w:p>
+            <w:r>
+              <w:t>        "modelo": "HONDA CG 125 S",</w:t>
+            </w:r>
+          </w:p>
+          <w:p>
+            <w:r>
+              <w:t>        "</w:t>
+            </w:r>
+            <w:proofErr w:type="spellStart"/>
+            <w:r>
+              <w:t>idVeiculoStatus</w:t>
+            </w:r>
+            <w:proofErr w:type="spellEnd"/>
+            <w:r>
+              <w:t>": </w:t>
+            </w:r>
+            <w:proofErr w:type="spellStart"/>
+            <w:r>
+              <w:rPr>
+                <w:b/>
+                <w:bCs/>
+              </w:rPr>
+              <w:t>null</w:t>
+            </w:r>
+            <w:proofErr w:type="spellEnd"/>
+            <w:r>
+              <w:t>,</w:t>
+            </w:r>
+          </w:p>
+          <w:p>
+            <w:r>
+              <w:t>        "</w:t>
+            </w:r>
+            <w:proofErr w:type="spellStart"/>
+            <w:r>
+              <w:t>statusVeiculo</w:t>
+            </w:r>
+            <w:proofErr w:type="spellEnd"/>
+            <w:r>
+              <w:t>": "Manutenção",</w:t>
+            </w:r>
+          </w:p>
+          <w:p>
+            <w:r>
+              <w:t>        "</w:t>
+            </w:r>
+            <w:proofErr w:type="spellStart"/>
+            <w:r>
+              <w:t>vidaUtilKm</w:t>
+            </w:r>
+            <w:proofErr w:type="spellEnd"/>
+            <w:r>
+              <w:t>": </w:t>
+            </w:r>
+            <w:proofErr w:type="spellStart"/>
+            <w:r>
+              <w:rPr>
+                <w:b/>
+                <w:bCs/>
+              </w:rPr>
+              <w:t>null</w:t>
+            </w:r>
+            <w:proofErr w:type="spellEnd"/>
+            <w:r>
+              <w:t>,</w:t>
+            </w:r>
+          </w:p>
+          <w:p>
+            <w:r>
+              <w:t>        "</w:t>
+            </w:r>
+            <w:proofErr w:type="spellStart"/>
+            <w:r>
+              <w:t>kmAtual</w:t>
             </w:r>
             <w:proofErr w:type="spellEnd"/>
             <w:r>

</xml_diff>